<commit_message>
Exo Fouille : mon modèle OK 78 % sur test
</commit_message>
<xml_diff>
--- a/master2/exodata/GOUTEUX_dossier_fouille.docx
+++ b/master2/exodata/GOUTEUX_dossier_fouille.docx
@@ -77,7 +77,7 @@
           </mc:Choice>
           <mc:Fallback>
             <w:pict>
-              <v:rect w14:anchorId="2889E63D" id="Rectangle 2" o:spid="_x0000_s1026" style="position:absolute;margin-left:-69.65pt;margin-top:-61.15pt;width:37.5pt;height:849.25pt;z-index:251656192;visibility:visible;mso-wrap-style:square;mso-wrap-distance-left:9pt;mso-wrap-distance-top:0;mso-wrap-distance-right:9pt;mso-wrap-distance-bottom:0;mso-position-horizontal:absolute;mso-position-horizontal-relative:text;mso-position-vertical:absolute;mso-position-vertical-relative:text;v-text-anchor:top" o:gfxdata="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" fillcolor="#fab400" stroked="f" strokeweight="1pt">
+              <v:rect w14:anchorId="6470E92B" id="Rectangle 2" o:spid="_x0000_s1026" style="position:absolute;margin-left:-69.65pt;margin-top:-61.15pt;width:37.5pt;height:849.25pt;z-index:251656192;visibility:visible;mso-wrap-style:square;mso-wrap-distance-left:9pt;mso-wrap-distance-top:0;mso-wrap-distance-right:9pt;mso-wrap-distance-bottom:0;mso-position-horizontal:absolute;mso-position-horizontal-relative:text;mso-position-vertical:absolute;mso-position-vertical-relative:text;v-text-anchor:top" o:gfxdata="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" fillcolor="#fab400" stroked="f" strokeweight="1pt">
                 <v:fill color2="#d63d4e" focus="100%" type="gradient">
                   <o:fill v:ext="view" type="gradientUnscaled"/>
                 </v:fill>
@@ -8531,227 +8531,164 @@
       <w:bookmarkEnd w:id="7"/>
     </w:p>
     <w:p>
-      <w:r>
-        <w:tab/>
-      </w:r>
-      <w:r>
-        <w:t xml:space="preserve">Nous allons construire avec </w:t>
-      </w:r>
-      <w:proofErr w:type="spellStart"/>
-      <w:r>
-        <w:rPr>
-          <w:b/>
-          <w:color w:val="767171" w:themeColor="background2" w:themeShade="80"/>
-        </w:rPr>
-        <w:t>scikit-learn</w:t>
-      </w:r>
-      <w:proofErr w:type="spellEnd"/>
-      <w:r>
-        <w:t xml:space="preserve"> </w:t>
-      </w:r>
-      <w:r>
-        <w:t>un arbre de décision puis un modèle SVM. Le premier présente l’avantage d’être lisible par l’humain mais il est moins efficace que le second.</w:t>
-      </w:r>
-    </w:p>
-    <w:p>
       <w:pPr>
         <w:ind w:firstLine="708"/>
       </w:pPr>
       <w:r>
-        <w:t xml:space="preserve">. nous chargeons les données depuis le CSV avec </w:t>
+        <w:t xml:space="preserve">Nous avons deux corpus, le </w:t>
+      </w:r>
+      <w:r>
+        <w:rPr>
+          <w:i/>
+        </w:rPr>
+        <w:t>train</w:t>
+      </w:r>
+      <w:r>
+        <w:t xml:space="preserve"> et le </w:t>
+      </w:r>
+      <w:r>
+        <w:rPr>
+          <w:i/>
+        </w:rPr>
+        <w:t>test</w:t>
+      </w:r>
+      <w:r>
+        <w:t xml:space="preserve">. Nous dédoublons ces deux corpus : deux avec seulement les </w:t>
       </w:r>
       <w:r>
         <w:rPr>
           <w:b/>
-          <w:color w:val="767171" w:themeColor="background2" w:themeShade="80"/>
-        </w:rPr>
-        <w:t>panda</w:t>
-      </w:r>
-      <w:r>
-        <w:t xml:space="preserve"> dans une </w:t>
+          <w:color w:val="0070C0"/>
+        </w:rPr>
+        <w:t>mots des silhouettes</w:t>
+      </w:r>
+      <w:r>
+        <w:t xml:space="preserve">, </w:t>
       </w:r>
       <w:proofErr w:type="spellStart"/>
       <w:r>
         <w:rPr>
-          <w:color w:val="767171" w:themeColor="background2" w:themeShade="80"/>
-        </w:rPr>
-        <w:t>DataFrame</w:t>
+          <w:i/>
+        </w:rPr>
+        <w:t>trainMS</w:t>
       </w:r>
       <w:proofErr w:type="spellEnd"/>
       <w:r>
-        <w:t xml:space="preserve">. </w:t>
-      </w:r>
-    </w:p>
-    <w:p>
-      <w:pPr>
-        <w:ind w:firstLine="708"/>
-      </w:pPr>
-      <w:r>
-        <w:t>Présence de verbe conjugué ?</w:t>
-      </w:r>
-    </w:p>
-    <w:p>
-      <w:pPr>
-        <w:ind w:firstLine="708"/>
-      </w:pPr>
-      <w:r>
-        <w:t>TL-IDF</w:t>
-      </w:r>
-      <w:r>
-        <w:t xml:space="preserve"> pour diminuer la fréquence ?</w:t>
-      </w:r>
-    </w:p>
-    <w:p>
-      <w:pPr>
-        <w:ind w:firstLine="708"/>
-      </w:pPr>
-      <w:r>
-        <w:t xml:space="preserve">Dans fit(X, Y) Y doit-il être aussi </w:t>
+        <w:t xml:space="preserve"> et </w:t>
       </w:r>
       <w:proofErr w:type="spellStart"/>
       <w:r>
-        <w:t>labelencoded</w:t>
+        <w:rPr>
+          <w:i/>
+        </w:rPr>
+        <w:t>testMS</w:t>
       </w:r>
       <w:proofErr w:type="spellEnd"/>
       <w:r>
-        <w:t> ?</w:t>
-      </w:r>
-    </w:p>
-    <w:p>
-      <w:pPr>
-        <w:ind w:firstLine="708"/>
-      </w:pPr>
-      <w:r>
-        <w:t xml:space="preserve">J’ai fait du </w:t>
+        <w:t xml:space="preserve">, deux avec les données non textuelles en plus </w:t>
+      </w:r>
+      <w:r>
+        <w:rPr>
+          <w:b/>
+          <w:color w:val="0070C0"/>
+        </w:rPr>
+        <w:t>nombre d’auteurs</w:t>
+      </w:r>
+      <w:r>
+        <w:t xml:space="preserve">, </w:t>
+      </w:r>
+      <w:r>
+        <w:rPr>
+          <w:b/>
+          <w:color w:val="0070C0"/>
+        </w:rPr>
+        <w:t>année</w:t>
+      </w:r>
+      <w:r>
+        <w:t xml:space="preserve"> et </w:t>
+      </w:r>
+      <w:r>
+        <w:rPr>
+          <w:b/>
+          <w:color w:val="0070C0"/>
+        </w:rPr>
+        <w:t>support</w:t>
+      </w:r>
+      <w:r>
+        <w:t xml:space="preserve">, </w:t>
       </w:r>
       <w:proofErr w:type="spellStart"/>
       <w:r>
-        <w:t>catégorical</w:t>
+        <w:rPr>
+          <w:i/>
+        </w:rPr>
+        <w:t>trainMSDT</w:t>
       </w:r>
       <w:proofErr w:type="spellEnd"/>
       <w:r>
-        <w:t xml:space="preserve"> </w:t>
-      </w:r>
-      <w:r>
-        <w:sym w:font="Wingdings" w:char="F0E8"/>
-      </w:r>
-      <w:r>
-        <w:t xml:space="preserve"> </w:t>
+        <w:t xml:space="preserve"> et </w:t>
       </w:r>
       <w:proofErr w:type="spellStart"/>
       <w:r>
-        <w:t>numeric</w:t>
+        <w:rPr>
+          <w:i/>
+        </w:rPr>
+        <w:t>testMSDT</w:t>
       </w:r>
       <w:proofErr w:type="spellEnd"/>
       <w:r>
-        <w:t xml:space="preserve"> (label ou </w:t>
+        <w:t xml:space="preserve">. Notre variable cible est le </w:t>
+      </w:r>
+      <w:r>
+        <w:rPr>
+          <w:b/>
+          <w:color w:val="C00000"/>
+        </w:rPr>
+        <w:t>domaine</w:t>
+      </w:r>
+      <w:r>
+        <w:t xml:space="preserve">. Nous appliquons d’abord notre propre modèle à </w:t>
       </w:r>
       <w:proofErr w:type="spellStart"/>
       <w:r>
-        <w:t>onehotencoder</w:t>
+        <w:rPr>
+          <w:i/>
+        </w:rPr>
+        <w:t>trainMS</w:t>
       </w:r>
       <w:proofErr w:type="spellEnd"/>
       <w:r>
-        <w:t xml:space="preserve">) mais </w:t>
-      </w:r>
-      <w:proofErr w:type="gramStart"/>
-      <w:r>
-        <w:t>j’ai pas</w:t>
-      </w:r>
-      <w:proofErr w:type="gramEnd"/>
-      <w:r>
-        <w:t xml:space="preserve"> fait du texte !</w:t>
-      </w:r>
-    </w:p>
-    <w:p>
-      <w:pPr>
-        <w:ind w:firstLine="708"/>
-      </w:pPr>
-      <w:hyperlink r:id="rId9" w:history="1">
-        <w:r>
-          <w:rPr>
-            <w:rStyle w:val="Lienhypertexte"/>
-          </w:rPr>
-          <w:t>https://jakevdp.github.io/PythonDataScienceHandbook/05.04-feature-engineering.html</w:t>
-        </w:r>
-      </w:hyperlink>
-      <w:r>
-        <w:t xml:space="preserve"> </w:t>
-      </w:r>
-    </w:p>
-    <w:p>
-      <w:pPr>
-        <w:ind w:firstLine="708"/>
-        <w:rPr>
-          <w:b/>
-        </w:rPr>
-      </w:pPr>
-      <w:r>
-        <w:rPr>
-          <w:b/>
-        </w:rPr>
-        <w:t xml:space="preserve">Je peux faire le </w:t>
+        <w:t xml:space="preserve"> et </w:t>
       </w:r>
       <w:proofErr w:type="spellStart"/>
       <w:r>
         <w:rPr>
-          <w:b/>
-        </w:rPr>
-        <w:t>tree</w:t>
+          <w:i/>
+        </w:rPr>
+        <w:t>testsMS</w:t>
       </w:r>
       <w:proofErr w:type="spellEnd"/>
       <w:r>
-        <w:rPr>
-          <w:b/>
-        </w:rPr>
-        <w:t xml:space="preserve"> avec </w:t>
-      </w:r>
-      <w:proofErr w:type="spellStart"/>
-      <w:r>
-        <w:rPr>
-          <w:b/>
-        </w:rPr>
-        <w:t>sklearn</w:t>
-      </w:r>
-      <w:bookmarkStart w:id="8" w:name="_GoBack"/>
-      <w:bookmarkEnd w:id="8"/>
-      <w:proofErr w:type="spellEnd"/>
-    </w:p>
-    <w:p>
-      <w:pPr>
-        <w:ind w:firstLine="708"/>
-        <w:rPr>
-          <w:b/>
-        </w:rPr>
-      </w:pPr>
-      <w:r>
-        <w:rPr>
-          <w:b/>
-        </w:rPr>
-        <w:t xml:space="preserve">Je peux faire du </w:t>
-      </w:r>
-      <w:proofErr w:type="spellStart"/>
-      <w:r>
-        <w:rPr>
-          <w:b/>
-        </w:rPr>
-        <w:t>svm</w:t>
-      </w:r>
-      <w:proofErr w:type="spellEnd"/>
-      <w:r>
-        <w:rPr>
-          <w:b/>
-        </w:rPr>
-        <w:t xml:space="preserve"> (page d’intro) avec </w:t>
-      </w:r>
-      <w:proofErr w:type="spellStart"/>
-      <w:r>
-        <w:rPr>
-          <w:b/>
-        </w:rPr>
-        <w:t>sklearn</w:t>
-      </w:r>
-      <w:proofErr w:type="spellEnd"/>
+        <w:t xml:space="preserve">. Celui-ci donne un score par domaine à chaque silhouette. Ce score est la somme des F-mesures pour un domaine donné des mots de la silhouette. L’algorithme considère le titre étant du domaine ayant le plus haut score. </w:t>
+      </w:r>
+      <w:r>
+        <w:t xml:space="preserve">Pour calibrer le temps d’exécution et la consommation mémoire, nous nous limitons à reconnaître les X premiers mots de chaque domaine, les autres sont ignorés. </w:t>
+      </w:r>
+      <w:r>
+        <w:t xml:space="preserve">Nous avons fait les calculs pour </w:t>
+      </w:r>
+      <w:r>
+        <w:t xml:space="preserve">100, </w:t>
+      </w:r>
+      <w:r>
+        <w:t>1 000 et 10 000 traits. Du fait des imperfections de notre algorithme, il était intéressant de le prétester sur le corpus ayant permis d’établir le modèle, pour mesurer la « perte » subit</w:t>
+      </w:r>
+      <w:r>
+        <w:t xml:space="preserve"> par la limitation</w:t>
+      </w:r>
+      <w:r>
+        <w:t>.</w:t>
+      </w:r>
     </w:p>
     <w:p>
       <w:pPr>
@@ -8763,48 +8700,7 @@
         <w:ind w:firstLine="708"/>
       </w:pPr>
       <w:r>
-        <w:t xml:space="preserve">Nous cherchons à présent à dégager certains traits textuels de la variable </w:t>
-      </w:r>
-      <w:r>
-        <w:rPr>
-          <w:b/>
-          <w:color w:val="2F5496" w:themeColor="accent1" w:themeShade="BF"/>
-        </w:rPr>
-        <w:t>titre</w:t>
-      </w:r>
-      <w:r>
-        <w:rPr>
-          <w:color w:val="2E74B5" w:themeColor="accent5" w:themeShade="BF"/>
-        </w:rPr>
-        <w:t xml:space="preserve"> </w:t>
-      </w:r>
-      <w:r>
-        <w:rPr>
-          <w:color w:val="auto"/>
-        </w:rPr>
-        <w:t xml:space="preserve">avec pour variable cible le </w:t>
-      </w:r>
-      <w:r>
-        <w:rPr>
-          <w:b/>
-          <w:color w:val="C00000"/>
-        </w:rPr>
-        <w:t>domaine</w:t>
-      </w:r>
-      <w:r>
-        <w:rPr>
-          <w:color w:val="auto"/>
-        </w:rPr>
-        <w:t>.</w:t>
-      </w:r>
-      <w:r>
-        <w:rPr>
-          <w:color w:val="auto"/>
-        </w:rPr>
-        <w:t xml:space="preserve"> </w:t>
-      </w:r>
-      <w:r>
-        <w:t xml:space="preserve">Pour cela, </w:t>
+        <w:t>avons essayé d’abord d’appliquer un modèle de notre invention au problème : en g</w:t>
       </w:r>
     </w:p>
     <w:p>
@@ -8812,6 +8708,105 @@
         <w:ind w:firstLine="708"/>
       </w:pPr>
       <w:r>
+        <w:lastRenderedPageBreak/>
+        <w:t xml:space="preserve">Nous allons construire avec </w:t>
+      </w:r>
+      <w:proofErr w:type="spellStart"/>
+      <w:r>
+        <w:rPr>
+          <w:b/>
+          <w:color w:val="767171" w:themeColor="background2" w:themeShade="80"/>
+        </w:rPr>
+        <w:t>scikit-learn</w:t>
+      </w:r>
+      <w:proofErr w:type="spellEnd"/>
+      <w:r>
+        <w:t xml:space="preserve"> un arbre de décision puis un modèle SVM. Le premier présente l’avantage d’être lisible par l’humain mais il est moins efficace que le second.</w:t>
+      </w:r>
+      <w:r>
+        <w:t xml:space="preserve"> Nous construisons nos données dans un </w:t>
+      </w:r>
+      <w:proofErr w:type="spellStart"/>
+      <w:r>
+        <w:rPr>
+          <w:color w:val="767171" w:themeColor="background2" w:themeShade="80"/>
+        </w:rPr>
+        <w:t>DataFrame</w:t>
+      </w:r>
+      <w:proofErr w:type="spellEnd"/>
+      <w:r>
+        <w:t xml:space="preserve"> de </w:t>
+      </w:r>
+      <w:r>
+        <w:rPr>
+          <w:b/>
+          <w:color w:val="767171" w:themeColor="background2" w:themeShade="80"/>
+        </w:rPr>
+        <w:t>panda</w:t>
+      </w:r>
+      <w:r>
+        <w:t xml:space="preserve"> à partir du corpus train. Nous constituons deux jeux : Nous construisons ensuite </w:t>
+      </w:r>
+    </w:p>
+    <w:p>
+      <w:pPr>
+        <w:ind w:firstLine="708"/>
+      </w:pPr>
+    </w:p>
+    <w:p>
+      <w:pPr>
+        <w:ind w:firstLine="708"/>
+      </w:pPr>
+      <w:r>
+        <w:t xml:space="preserve">Nous cherchons à présent à dégager certains traits textuels de la variable </w:t>
+      </w:r>
+      <w:r>
+        <w:rPr>
+          <w:b/>
+          <w:color w:val="2F5496" w:themeColor="accent1" w:themeShade="BF"/>
+        </w:rPr>
+        <w:t>titre</w:t>
+      </w:r>
+      <w:r>
+        <w:rPr>
+          <w:color w:val="2E74B5" w:themeColor="accent5" w:themeShade="BF"/>
+        </w:rPr>
+        <w:t xml:space="preserve"> </w:t>
+      </w:r>
+      <w:r>
+        <w:rPr>
+          <w:color w:val="auto"/>
+        </w:rPr>
+        <w:t xml:space="preserve">avec pour variable cible le </w:t>
+      </w:r>
+      <w:r>
+        <w:rPr>
+          <w:b/>
+          <w:color w:val="C00000"/>
+        </w:rPr>
+        <w:t>domaine</w:t>
+      </w:r>
+      <w:r>
+        <w:rPr>
+          <w:color w:val="auto"/>
+        </w:rPr>
+        <w:t>.</w:t>
+      </w:r>
+      <w:r>
+        <w:rPr>
+          <w:color w:val="auto"/>
+        </w:rPr>
+        <w:t xml:space="preserve"> </w:t>
+      </w:r>
+      <w:r>
+        <w:t xml:space="preserve">Pour cela, </w:t>
+      </w:r>
+    </w:p>
+    <w:p>
+      <w:pPr>
+        <w:ind w:firstLine="708"/>
+      </w:pPr>
+      <w:r>
         <w:t xml:space="preserve">Avec la méthode </w:t>
       </w:r>
       <w:proofErr w:type="spellStart"/>
@@ -8848,6 +8843,11 @@
       <w:r>
         <w:t xml:space="preserve"> nous permet d’avoir, en divisant son résultant par le total, les fréquences des domaines dans les deux sous-ensembles et nous constatons qu’elles sont très proches.</w:t>
       </w:r>
+      <w:r>
+        <w:t xml:space="preserve"> Value_count</w:t>
+      </w:r>
+      <w:bookmarkStart w:id="8" w:name="_GoBack"/>
+      <w:bookmarkEnd w:id="8"/>
     </w:p>
     <w:p>
       <w:pPr>
@@ -8878,8 +8878,8 @@
       </w:pPr>
     </w:p>
     <w:sectPr>
-      <w:headerReference w:type="default" r:id="rId10"/>
-      <w:footerReference w:type="default" r:id="rId11"/>
+      <w:headerReference w:type="default" r:id="rId9"/>
+      <w:footerReference w:type="default" r:id="rId10"/>
       <w:pgSz w:w="11906" w:h="16838"/>
       <w:pgMar w:top="1134" w:right="1134" w:bottom="851" w:left="1134" w:header="0" w:footer="567" w:gutter="0"/>
       <w:cols w:space="720"/>
@@ -8989,7 +8989,7 @@
       <w:rPr>
         <w:noProof/>
       </w:rPr>
-      <w:t>4</w:t>
+      <w:t>5</w:t>
     </w:r>
     <w:r>
       <w:fldChar w:fldCharType="end"/>
@@ -11130,7 +11130,7 @@
 </file>
 
 <file path=customXml/itemProps1.xml><?xml version="1.0" encoding="utf-8"?>
-<ds:datastoreItem xmlns:ds="http://schemas.openxmlformats.org/officeDocument/2006/customXml" ds:itemID="{AA7F8D4A-347D-4935-A98E-BE2A55FFB7B0}">
+<ds:datastoreItem xmlns:ds="http://schemas.openxmlformats.org/officeDocument/2006/customXml" ds:itemID="{72D30611-BAE3-4AF8-9F18-6F6FF6C7D8C7}">
   <ds:schemaRefs>
     <ds:schemaRef ds:uri="http://schemas.openxmlformats.org/officeDocument/2006/bibliography"/>
   </ds:schemaRefs>

</xml_diff>

<commit_message>
Exo Fouilles : vers la fin
</commit_message>
<xml_diff>
--- a/master2/exodata/GOUTEUX_dossier_fouille.docx
+++ b/master2/exodata/GOUTEUX_dossier_fouille.docx
@@ -77,7 +77,7 @@
           </mc:Choice>
           <mc:Fallback>
             <w:pict>
-              <v:rect w14:anchorId="6470E92B" id="Rectangle 2" o:spid="_x0000_s1026" style="position:absolute;margin-left:-69.65pt;margin-top:-61.15pt;width:37.5pt;height:849.25pt;z-index:251656192;visibility:visible;mso-wrap-style:square;mso-wrap-distance-left:9pt;mso-wrap-distance-top:0;mso-wrap-distance-right:9pt;mso-wrap-distance-bottom:0;mso-position-horizontal:absolute;mso-position-horizontal-relative:text;mso-position-vertical:absolute;mso-position-vertical-relative:text;v-text-anchor:top" o:gfxdata="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" fillcolor="#fab400" stroked="f" strokeweight="1pt">
+              <v:rect w14:anchorId="7D49EE8D" id="Rectangle 2" o:spid="_x0000_s1026" style="position:absolute;margin-left:-69.65pt;margin-top:-61.15pt;width:37.5pt;height:849.25pt;z-index:251656192;visibility:visible;mso-wrap-style:square;mso-wrap-distance-left:9pt;mso-wrap-distance-top:0;mso-wrap-distance-right:9pt;mso-wrap-distance-bottom:0;mso-position-horizontal:absolute;mso-position-horizontal-relative:text;mso-position-vertical:absolute;mso-position-vertical-relative:text;v-text-anchor:top" o:gfxdata="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" fillcolor="#fab400" stroked="f" strokeweight="1pt">
                 <v:fill color2="#d63d4e" focus="100%" type="gradient">
                   <o:fill v:ext="view" type="gradientUnscaled"/>
                 </v:fill>
@@ -725,7 +725,17 @@
         <w:t>Nominal</w:t>
       </w:r>
       <w:r>
-        <w:t xml:space="preserve"> pour Weka, </w:t>
+        <w:t xml:space="preserve"> pour </w:t>
+      </w:r>
+      <w:r>
+        <w:rPr>
+          <w:b/>
+          <w:color w:val="767171" w:themeColor="background2" w:themeShade="80"/>
+        </w:rPr>
+        <w:t>Weka</w:t>
+      </w:r>
+      <w:r>
+        <w:t xml:space="preserve">, </w:t>
       </w:r>
       <w:proofErr w:type="spellStart"/>
       <w:r>
@@ -740,7 +750,18 @@
       </w:r>
       <w:proofErr w:type="spellStart"/>
       <w:r>
-        <w:t>Scikit-learn</w:t>
+        <w:rPr>
+          <w:b/>
+          <w:color w:val="767171" w:themeColor="background2" w:themeShade="80"/>
+        </w:rPr>
+        <w:t>S</w:t>
+      </w:r>
+      <w:r>
+        <w:rPr>
+          <w:b/>
+          <w:color w:val="767171" w:themeColor="background2" w:themeShade="80"/>
+        </w:rPr>
+        <w:t>cikit-learn</w:t>
       </w:r>
       <w:proofErr w:type="spellEnd"/>
       <w:r>
@@ -754,7 +775,13 @@
         <w:t>variables</w:t>
       </w:r>
       <w:r>
-        <w:t>, de trouver la valeur d’une autre</w:t>
+        <w:t xml:space="preserve">, de </w:t>
+      </w:r>
+      <w:r>
+        <w:t>prédire</w:t>
+      </w:r>
+      <w:r>
+        <w:t xml:space="preserve"> la valeur d’une autre</w:t>
       </w:r>
       <w:r>
         <w:t>,</w:t>
@@ -768,6 +795,23 @@
           <w:color w:val="C00000"/>
         </w:rPr>
         <w:t>variable cible</w:t>
+      </w:r>
+      <w:r>
+        <w:rPr>
+          <w:b/>
+          <w:color w:val="0070C0"/>
+        </w:rPr>
+        <w:t xml:space="preserve"> </w:t>
+      </w:r>
+      <w:r>
+        <w:t>ou</w:t>
+      </w:r>
+      <w:r>
+        <w:rPr>
+          <w:b/>
+          <w:color w:val="C00000"/>
+        </w:rPr>
+        <w:t xml:space="preserve"> classe</w:t>
       </w:r>
       <w:r>
         <w:rPr>
@@ -1375,7 +1419,17 @@
         <w:t>les grandes lignes nos données non-textuelles, n</w:t>
       </w:r>
       <w:r>
-        <w:t>ous utilisons Weka pour analyser les</w:t>
+        <w:t xml:space="preserve">ous utilisons </w:t>
+      </w:r>
+      <w:r>
+        <w:rPr>
+          <w:b/>
+          <w:color w:val="767171" w:themeColor="background2" w:themeShade="80"/>
+        </w:rPr>
+        <w:t>Weka</w:t>
+      </w:r>
+      <w:r>
+        <w:t xml:space="preserve"> pour analyser les</w:t>
       </w:r>
       <w:r>
         <w:t xml:space="preserve"> relations entre celles-ci.</w:t>
@@ -1501,7 +1555,13 @@
         <w:t>variables</w:t>
       </w:r>
       <w:r>
-        <w:t xml:space="preserve"> entre eux, nous utilisons </w:t>
+        <w:t xml:space="preserve"> entre </w:t>
+      </w:r>
+      <w:r>
+        <w:t>elles</w:t>
+      </w:r>
+      <w:r>
+        <w:t xml:space="preserve">, nous utilisons </w:t>
       </w:r>
       <w:r>
         <w:t xml:space="preserve">un </w:t>
@@ -1519,7 +1579,10 @@
         <w:t>r de type arbre de décision</w:t>
       </w:r>
       <w:r>
-        <w:t xml:space="preserve"> avec</w:t>
+        <w:t xml:space="preserve"> </w:t>
+      </w:r>
+      <w:r>
+        <w:t>basé sur</w:t>
       </w:r>
       <w:r>
         <w:t xml:space="preserve"> l’algorithme J48 </w:t>
@@ -1749,17 +1812,17 @@
         <w:tblLook w:val="04A0" w:firstRow="1" w:lastRow="0" w:firstColumn="1" w:lastColumn="0" w:noHBand="0" w:noVBand="1"/>
       </w:tblPr>
       <w:tblGrid>
-        <w:gridCol w:w="1051"/>
+        <w:gridCol w:w="1052"/>
         <w:gridCol w:w="879"/>
         <w:gridCol w:w="757"/>
         <w:gridCol w:w="757"/>
         <w:gridCol w:w="222"/>
-        <w:gridCol w:w="922"/>
+        <w:gridCol w:w="923"/>
         <w:gridCol w:w="689"/>
         <w:gridCol w:w="686"/>
         <w:gridCol w:w="686"/>
         <w:gridCol w:w="222"/>
-        <w:gridCol w:w="922"/>
+        <w:gridCol w:w="920"/>
         <w:gridCol w:w="689"/>
         <w:gridCol w:w="686"/>
         <w:gridCol w:w="686"/>
@@ -1865,9 +1928,9 @@
               <w:rPr>
                 <w:b/>
                 <w:color w:val="0070C0"/>
-              </w:rPr>
-            </w:pPr>
-            <w:proofErr w:type="spellStart"/>
+                <w:vertAlign w:val="superscript"/>
+              </w:rPr>
+            </w:pPr>
             <w:r>
               <w:rPr>
                 <w:b/>
@@ -1889,7 +1952,14 @@
               </w:rPr>
               <w:t>port</w:t>
             </w:r>
-            <w:proofErr w:type="spellEnd"/>
+            <w:r>
+              <w:rPr>
+                <w:b/>
+                <w:color w:val="0070C0"/>
+                <w:vertAlign w:val="superscript"/>
+              </w:rPr>
+              <w:t>1</w:t>
+            </w:r>
           </w:p>
         </w:tc>
         <w:tc>
@@ -1975,6 +2045,7 @@
               <w:rPr>
                 <w:b/>
                 <w:color w:val="0070C0"/>
+                <w:vertAlign w:val="superscript"/>
               </w:rPr>
             </w:pPr>
             <w:r>
@@ -1983,6 +2054,14 @@
                 <w:color w:val="0070C0"/>
               </w:rPr>
               <w:t>Domaine</w:t>
+            </w:r>
+            <w:r>
+              <w:rPr>
+                <w:b/>
+                <w:color w:val="0070C0"/>
+                <w:vertAlign w:val="superscript"/>
+              </w:rPr>
+              <w:t>2</w:t>
             </w:r>
           </w:p>
         </w:tc>
@@ -3114,7 +3193,10 @@
         <w:t xml:space="preserve"> comme variable, les pourcentages sont donnés par rapport au nombre total de titres pour un domaine donné. </w:t>
       </w:r>
       <w:r>
-        <w:t xml:space="preserve">Sur nos données, </w:t>
+        <w:t xml:space="preserve">Sur nos données </w:t>
+      </w:r>
+      <w:r>
+        <w:t xml:space="preserve">(1), </w:t>
       </w:r>
       <w:r>
         <w:t>un titre de chapitre a seulement 10 % de chance d’être</w:t>
@@ -3126,7 +3208,13 @@
         <w:t xml:space="preserve"> alors que pour une communication ce pourcentage s’élève à 55 %</w:t>
       </w:r>
       <w:r>
-        <w:t>. Un titre dans le domaine informatique</w:t>
+        <w:t xml:space="preserve">. </w:t>
+      </w:r>
+      <w:r>
+        <w:t>(2) U</w:t>
+      </w:r>
+      <w:r>
+        <w:t>n titre dans le domaine informatique</w:t>
       </w:r>
       <w:r>
         <w:t xml:space="preserve"> </w:t>
@@ -3174,7 +3262,13 @@
         <w:rPr>
           <w:b/>
         </w:rPr>
-        <w:t>les supports ne sont pas représentés de la même façon entre les disciplines</w:t>
+        <w:t xml:space="preserve">les supports ne sont pas représentés de la même façon entre les </w:t>
+      </w:r>
+      <w:r>
+        <w:rPr>
+          <w:b/>
+        </w:rPr>
+        <w:t>domaines</w:t>
       </w:r>
       <w:r>
         <w:t>.</w:t>
@@ -3244,54 +3338,81 @@
         <w:t>du</w:t>
       </w:r>
       <w:r>
-        <w:t xml:space="preserve"> domaine Informatique </w:t>
-      </w:r>
-      <w:r>
-        <w:t>vers</w:t>
-      </w:r>
-      <w:r>
-        <w:t xml:space="preserve"> le </w:t>
-      </w:r>
-      <w:r>
-        <w:t>support</w:t>
-      </w:r>
-      <w:r>
-        <w:t xml:space="preserve"> Communication, alors qu’elle est forte</w:t>
-      </w:r>
-      <w:r>
-        <w:t>.</w:t>
-      </w:r>
-      <w:r>
         <w:t xml:space="preserve"> </w:t>
-      </w:r>
-      <w:r>
-        <w:t>N</w:t>
-      </w:r>
-      <w:r>
-        <w:t xml:space="preserve">ous détectons </w:t>
-      </w:r>
-      <w:r>
-        <w:t xml:space="preserve">cependant </w:t>
-      </w:r>
-      <w:r>
-        <w:t xml:space="preserve">dans la configuration </w:t>
       </w:r>
       <w:r>
         <w:rPr>
           <w:b/>
           <w:color w:val="0070C0"/>
         </w:rPr>
+        <w:t>domaine</w:t>
+      </w:r>
+      <w:r>
+        <w:t xml:space="preserve"> </w:t>
+      </w:r>
+      <w:r>
+        <w:t xml:space="preserve">Informatique </w:t>
+      </w:r>
+      <w:r>
+        <w:t>vers</w:t>
+      </w:r>
+      <w:r>
+        <w:t xml:space="preserve"> le </w:t>
+      </w:r>
+      <w:r>
+        <w:rPr>
+          <w:b/>
+          <w:color w:val="C00000"/>
+        </w:rPr>
         <w:t>support</w:t>
       </w:r>
       <w:r>
-        <w:t xml:space="preserve"> en abscisse et </w:t>
+        <w:t xml:space="preserve"> </w:t>
+      </w:r>
+      <w:r>
+        <w:t>Communication, alors qu’elle est forte</w:t>
+      </w:r>
+      <w:r>
+        <w:t>.</w:t>
+      </w:r>
+      <w:r>
+        <w:t xml:space="preserve"> </w:t>
+      </w:r>
+      <w:r>
+        <w:t>N</w:t>
+      </w:r>
+      <w:r>
+        <w:t xml:space="preserve">ous détectons </w:t>
+      </w:r>
+      <w:r>
+        <w:t xml:space="preserve">cependant </w:t>
+      </w:r>
+      <w:r>
+        <w:t xml:space="preserve">dans la configuration </w:t>
       </w:r>
       <w:r>
         <w:rPr>
           <w:b/>
           <w:color w:val="0070C0"/>
         </w:rPr>
-        <w:t>auteurs</w:t>
+        <w:t>support</w:t>
+      </w:r>
+      <w:r>
+        <w:t xml:space="preserve"> en abscisse et </w:t>
+      </w:r>
+      <w:r>
+        <w:rPr>
+          <w:b/>
+          <w:color w:val="0070C0"/>
+        </w:rPr>
+        <w:t>nombre d’a</w:t>
+      </w:r>
+      <w:r>
+        <w:rPr>
+          <w:b/>
+          <w:color w:val="0070C0"/>
+        </w:rPr>
+        <w:t>uteurs</w:t>
       </w:r>
       <w:r>
         <w:t xml:space="preserve"> en ordonnée des formes </w:t>
@@ -3720,7 +3841,7 @@
                 <w:b/>
                 <w:vertAlign w:val="superscript"/>
               </w:rPr>
-              <w:t>1</w:t>
+              <w:t>2</w:t>
             </w:r>
           </w:p>
         </w:tc>
@@ -3782,7 +3903,7 @@
                 <w:b/>
                 <w:vertAlign w:val="superscript"/>
               </w:rPr>
-              <w:t>1</w:t>
+              <w:t>3</w:t>
             </w:r>
           </w:p>
         </w:tc>
@@ -4030,7 +4151,7 @@
                 <w:b/>
                 <w:vertAlign w:val="superscript"/>
               </w:rPr>
-              <w:t>2</w:t>
+              <w:t>4</w:t>
             </w:r>
           </w:p>
         </w:tc>
@@ -4118,7 +4239,7 @@
                 <w:b/>
                 <w:vertAlign w:val="superscript"/>
               </w:rPr>
-              <w:t>2</w:t>
+              <w:t>5</w:t>
             </w:r>
           </w:p>
         </w:tc>
@@ -4333,7 +4454,7 @@
                 <w:b/>
                 <w:vertAlign w:val="superscript"/>
               </w:rPr>
-              <w:t>4</w:t>
+              <w:t>8</w:t>
             </w:r>
           </w:p>
         </w:tc>
@@ -4363,7 +4484,7 @@
                 <w:b/>
                 <w:vertAlign w:val="superscript"/>
               </w:rPr>
-              <w:t>2</w:t>
+              <w:t>6</w:t>
             </w:r>
           </w:p>
         </w:tc>
@@ -4463,7 +4584,37 @@
         <w:t>, il y a 83 % de chance qu’il soit écrit par un seul auteur</w:t>
       </w:r>
       <w:r>
-        <w:t>, cette proportion est à 72 % pour un article et elle tombe à 45 % pour une communication. (2) L’accélération du cumul n’est pas la même : si le support est un chapitre d’ouvrage, il y a 94 % de chance qu’il soit écrit par 1 ou 2 auteurs. Pour dépasser les 90 %, il faut considérer les titres écrits par de 1 à 3 auteurs pour les articles, et les titres écrits par de 1 à 4 auteurs pour les communications.</w:t>
+        <w:t xml:space="preserve">, cette proportion est à 72 % pour un article </w:t>
+      </w:r>
+      <w:r>
+        <w:t xml:space="preserve">(2) </w:t>
+      </w:r>
+      <w:r>
+        <w:t>et elle tombe à 45 % pour une communication</w:t>
+      </w:r>
+      <w:r>
+        <w:t xml:space="preserve"> (3)</w:t>
+      </w:r>
+      <w:r>
+        <w:t>. L’accélération du cumul n’est pas la même : si le support est un chapitre d’ouvrage, il y a 94 % de chance qu’il soit écrit par 1 ou 2 auteurs</w:t>
+      </w:r>
+      <w:r>
+        <w:t xml:space="preserve"> (4)</w:t>
+      </w:r>
+      <w:r>
+        <w:t>. Pour dépasser les 90 %, il faut considérer les titres écrits par de 1 à 3 auteurs pour les articles</w:t>
+      </w:r>
+      <w:r>
+        <w:t xml:space="preserve"> (5)</w:t>
+      </w:r>
+      <w:r>
+        <w:t>, et les titres écrits par de 1 à 4 auteurs pour les communications</w:t>
+      </w:r>
+      <w:r>
+        <w:t xml:space="preserve"> (6)</w:t>
+      </w:r>
+      <w:r>
+        <w:t>.</w:t>
       </w:r>
       <w:r>
         <w:t xml:space="preserve"> </w:t>
@@ -5136,7 +5287,7 @@
                 <w:b/>
                 <w:vertAlign w:val="superscript"/>
               </w:rPr>
-              <w:t>4</w:t>
+              <w:t>7</w:t>
             </w:r>
           </w:p>
         </w:tc>
@@ -5332,7 +5483,13 @@
         <w:t xml:space="preserve"> une précision de </w:t>
       </w:r>
       <w:r>
-        <w:t>78 %, en d’autres termes</w:t>
+        <w:t>78 %</w:t>
+      </w:r>
+      <w:r>
+        <w:t xml:space="preserve"> (7)</w:t>
+      </w:r>
+      <w:r>
+        <w:t>, en d’autres termes</w:t>
       </w:r>
       <w:r>
         <w:t>,</w:t>
@@ -5362,7 +5519,13 @@
         <w:t>seulement </w:t>
       </w:r>
       <w:r>
-        <w:t>(4).</w:t>
+        <w:t>(</w:t>
+      </w:r>
+      <w:r>
+        <w:t>8</w:t>
+      </w:r>
+      <w:r>
+        <w:t>).</w:t>
       </w:r>
       <w:r>
         <w:t xml:space="preserve"> Notre mesure de compromis, ou f-mesure</w:t>
@@ -5425,6 +5588,15 @@
       </w:r>
       <w:r>
         <w:t>. Cette règle a une précision de 73 % et un rappel de 55 %, soit une f-mesure de 0.63 ce qui est bien meilleur.</w:t>
+      </w:r>
+      <w:r>
+        <w:t xml:space="preserve"> Après l’étude des variables non textuelles, nous pouvons passer à l’extraction de variable</w:t>
+      </w:r>
+      <w:r>
+        <w:t>s</w:t>
+      </w:r>
+      <w:r>
+        <w:t xml:space="preserve"> depuis du texte.</w:t>
       </w:r>
     </w:p>
     <w:p>
@@ -5444,6 +5616,29 @@
         <w:ind w:firstLine="708"/>
       </w:pPr>
       <w:r>
+        <w:t xml:space="preserve">Les modèles </w:t>
+      </w:r>
+      <w:r>
+        <w:t xml:space="preserve">d’apprentissage automatique ne peuvent pas travailler directement à partir de texte. Il faut extraire des variables depuis celui-ci. Classiquement, pour chaque mot présent dans le texte, on va créer une variable pour celui-ci, technique appelée </w:t>
+      </w:r>
+      <w:r>
+        <w:rPr>
+          <w:i/>
+        </w:rPr>
+        <w:t xml:space="preserve">one hot </w:t>
+      </w:r>
+      <w:proofErr w:type="spellStart"/>
+      <w:r>
+        <w:rPr>
+          <w:i/>
+        </w:rPr>
+        <w:t>encoding</w:t>
+      </w:r>
+      <w:proofErr w:type="spellEnd"/>
+      <w:r>
+        <w:t xml:space="preserve">. </w:t>
+      </w:r>
+      <w:r>
         <w:t>Nous créons à partir de nos données un nouveau fichier Weka (.</w:t>
       </w:r>
       <w:proofErr w:type="spellStart"/>
@@ -5709,6 +5904,268 @@
       </w:r>
       <w:r>
         <w:t>distinctives :</w:t>
+      </w:r>
+    </w:p>
+    <w:tbl>
+      <w:tblPr>
+        <w:tblStyle w:val="Grilledutableau"/>
+        <w:tblpPr w:leftFromText="141" w:rightFromText="141" w:vertAnchor="text" w:tblpY="1"/>
+        <w:tblOverlap w:val="never"/>
+        <w:tblW w:w="0" w:type="auto"/>
+        <w:tblLook w:val="04A0" w:firstRow="1" w:lastRow="0" w:firstColumn="1" w:lastColumn="0" w:noHBand="0" w:noVBand="1"/>
+      </w:tblPr>
+      <w:tblGrid>
+        <w:gridCol w:w="1526"/>
+        <w:gridCol w:w="1984"/>
+        <w:gridCol w:w="1418"/>
+      </w:tblGrid>
+      <w:tr>
+        <w:tc>
+          <w:tcPr>
+            <w:tcW w:w="1526" w:type="dxa"/>
+            <w:shd w:val="clear" w:color="auto" w:fill="DBDBDB" w:themeFill="accent3" w:themeFillTint="66"/>
+          </w:tcPr>
+          <w:p>
+            <w:pPr>
+              <w:spacing w:after="0"/>
+              <w:rPr>
+                <w:b/>
+              </w:rPr>
+            </w:pPr>
+            <w:r>
+              <w:rPr>
+                <w:b/>
+              </w:rPr>
+              <w:t>Domaine</w:t>
+            </w:r>
+          </w:p>
+        </w:tc>
+        <w:tc>
+          <w:tcPr>
+            <w:tcW w:w="1984" w:type="dxa"/>
+            <w:shd w:val="clear" w:color="auto" w:fill="FFD966" w:themeFill="accent4" w:themeFillTint="99"/>
+          </w:tcPr>
+          <w:p>
+            <w:pPr>
+              <w:spacing w:after="0"/>
+              <w:rPr>
+                <w:b/>
+              </w:rPr>
+            </w:pPr>
+            <w:r>
+              <w:rPr>
+                <w:b/>
+              </w:rPr>
+              <w:t>Nb</w:t>
+            </w:r>
+            <w:r>
+              <w:rPr>
+                <w:b/>
+              </w:rPr>
+              <w:t xml:space="preserve"> de caractères</w:t>
+            </w:r>
+          </w:p>
+        </w:tc>
+        <w:tc>
+          <w:tcPr>
+            <w:tcW w:w="1418" w:type="dxa"/>
+            <w:shd w:val="clear" w:color="auto" w:fill="A8D08D" w:themeFill="accent6" w:themeFillTint="99"/>
+          </w:tcPr>
+          <w:p>
+            <w:pPr>
+              <w:spacing w:after="0"/>
+              <w:rPr>
+                <w:b/>
+              </w:rPr>
+            </w:pPr>
+            <w:r>
+              <w:rPr>
+                <w:b/>
+              </w:rPr>
+              <w:t>Nb</w:t>
+            </w:r>
+            <w:r>
+              <w:rPr>
+                <w:b/>
+              </w:rPr>
+              <w:t xml:space="preserve"> de mots</w:t>
+            </w:r>
+          </w:p>
+        </w:tc>
+      </w:tr>
+      <w:tr>
+        <w:tc>
+          <w:tcPr>
+            <w:tcW w:w="1526" w:type="dxa"/>
+            <w:shd w:val="clear" w:color="auto" w:fill="F2F2F2" w:themeFill="background1" w:themeFillShade="F2"/>
+          </w:tcPr>
+          <w:p>
+            <w:pPr>
+              <w:spacing w:after="0"/>
+            </w:pPr>
+            <w:r>
+              <w:t>Linguistique</w:t>
+            </w:r>
+          </w:p>
+        </w:tc>
+        <w:tc>
+          <w:tcPr>
+            <w:tcW w:w="1984" w:type="dxa"/>
+            <w:shd w:val="clear" w:color="auto" w:fill="FFF2CC" w:themeFill="accent4" w:themeFillTint="33"/>
+          </w:tcPr>
+          <w:p>
+            <w:pPr>
+              <w:spacing w:after="0"/>
+              <w:jc w:val="right"/>
+            </w:pPr>
+            <w:r>
+              <w:t>81</w:t>
+            </w:r>
+          </w:p>
+        </w:tc>
+        <w:tc>
+          <w:tcPr>
+            <w:tcW w:w="1418" w:type="dxa"/>
+            <w:shd w:val="clear" w:color="auto" w:fill="E2EFD9" w:themeFill="accent6" w:themeFillTint="33"/>
+          </w:tcPr>
+          <w:p>
+            <w:pPr>
+              <w:spacing w:after="0"/>
+              <w:jc w:val="right"/>
+            </w:pPr>
+            <w:r>
+              <w:t>1</w:t>
+            </w:r>
+            <w:r>
+              <w:t>2.08</w:t>
+            </w:r>
+          </w:p>
+        </w:tc>
+      </w:tr>
+      <w:tr>
+        <w:tc>
+          <w:tcPr>
+            <w:tcW w:w="1526" w:type="dxa"/>
+            <w:shd w:val="clear" w:color="auto" w:fill="DBDBDB" w:themeFill="accent3" w:themeFillTint="66"/>
+          </w:tcPr>
+          <w:p>
+            <w:pPr>
+              <w:spacing w:after="0"/>
+            </w:pPr>
+            <w:r>
+              <w:t>Informatique</w:t>
+            </w:r>
+          </w:p>
+        </w:tc>
+        <w:tc>
+          <w:tcPr>
+            <w:tcW w:w="1984" w:type="dxa"/>
+            <w:shd w:val="clear" w:color="auto" w:fill="FFD966" w:themeFill="accent4" w:themeFillTint="99"/>
+          </w:tcPr>
+          <w:p>
+            <w:pPr>
+              <w:spacing w:after="0"/>
+              <w:jc w:val="right"/>
+            </w:pPr>
+            <w:r>
+              <w:t>80</w:t>
+            </w:r>
+          </w:p>
+        </w:tc>
+        <w:tc>
+          <w:tcPr>
+            <w:tcW w:w="1418" w:type="dxa"/>
+            <w:shd w:val="clear" w:color="auto" w:fill="A8D08D" w:themeFill="accent6" w:themeFillTint="99"/>
+          </w:tcPr>
+          <w:p>
+            <w:pPr>
+              <w:spacing w:after="0"/>
+              <w:jc w:val="right"/>
+            </w:pPr>
+            <w:r>
+              <w:t>1</w:t>
+            </w:r>
+            <w:r>
+              <w:t>1.70</w:t>
+            </w:r>
+          </w:p>
+        </w:tc>
+      </w:tr>
+      <w:tr>
+        <w:tc>
+          <w:tcPr>
+            <w:tcW w:w="1526" w:type="dxa"/>
+            <w:shd w:val="clear" w:color="auto" w:fill="F2F2F2" w:themeFill="background1" w:themeFillShade="F2"/>
+          </w:tcPr>
+          <w:p>
+            <w:pPr>
+              <w:spacing w:after="0"/>
+            </w:pPr>
+            <w:r>
+              <w:t>Lettres</w:t>
+            </w:r>
+          </w:p>
+        </w:tc>
+        <w:tc>
+          <w:tcPr>
+            <w:tcW w:w="1984" w:type="dxa"/>
+            <w:shd w:val="clear" w:color="auto" w:fill="FFF2CC" w:themeFill="accent4" w:themeFillTint="33"/>
+          </w:tcPr>
+          <w:p>
+            <w:pPr>
+              <w:spacing w:after="0"/>
+              <w:jc w:val="right"/>
+            </w:pPr>
+            <w:r>
+              <w:t>76</w:t>
+            </w:r>
+          </w:p>
+        </w:tc>
+        <w:tc>
+          <w:tcPr>
+            <w:tcW w:w="1418" w:type="dxa"/>
+            <w:shd w:val="clear" w:color="auto" w:fill="E2EFD9" w:themeFill="accent6" w:themeFillTint="33"/>
+          </w:tcPr>
+          <w:p>
+            <w:pPr>
+              <w:spacing w:after="0"/>
+              <w:jc w:val="right"/>
+            </w:pPr>
+            <w:r>
+              <w:t>1</w:t>
+            </w:r>
+            <w:r>
+              <w:t>2.34</w:t>
+            </w:r>
+          </w:p>
+        </w:tc>
+      </w:tr>
+    </w:tbl>
+    <w:p>
+      <w:pPr>
+        <w:ind w:firstLine="708"/>
+      </w:pPr>
+      <w:r>
+        <w:t xml:space="preserve">Nous décidons d’envoyer tous nos titres à </w:t>
+      </w:r>
+      <w:r>
+        <w:rPr>
+          <w:b/>
+          <w:color w:val="767171" w:themeColor="background2" w:themeShade="80"/>
+        </w:rPr>
+        <w:t>Talismane</w:t>
+      </w:r>
+      <w:r>
+        <w:t xml:space="preserve"> pour lemmatisation. </w:t>
+      </w:r>
+      <w:r>
+        <w:t xml:space="preserve">Nous étudions tout d’abord la répartition des parties du discours </w:t>
+      </w:r>
+      <w:r>
+        <w:t xml:space="preserve">(POS) </w:t>
+      </w:r>
+      <w:r>
+        <w:t>dans chaque domaine et remarquons des différences intéressantes :</w:t>
       </w:r>
     </w:p>
     <w:tbl>
@@ -5718,50 +6175,101 @@
         <w:tblLook w:val="04A0" w:firstRow="1" w:lastRow="0" w:firstColumn="1" w:lastColumn="0" w:noHBand="0" w:noVBand="1"/>
       </w:tblPr>
       <w:tblGrid>
-        <w:gridCol w:w="3259"/>
-        <w:gridCol w:w="3259"/>
-        <w:gridCol w:w="3260"/>
+        <w:gridCol w:w="1396"/>
+        <w:gridCol w:w="1397"/>
+        <w:gridCol w:w="1397"/>
+        <w:gridCol w:w="1397"/>
+        <w:gridCol w:w="1397"/>
+        <w:gridCol w:w="1397"/>
+        <w:gridCol w:w="1397"/>
       </w:tblGrid>
       <w:tr>
         <w:tc>
           <w:tcPr>
-            <w:tcW w:w="3259" w:type="dxa"/>
-            <w:shd w:val="clear" w:color="auto" w:fill="F2F2F2" w:themeFill="background1" w:themeFillShade="F2"/>
-          </w:tcPr>
-          <w:p>
-            <w:pPr>
-              <w:spacing w:after="0"/>
-            </w:pPr>
-            <w:r>
-              <w:t>Domaine</w:t>
-            </w:r>
-          </w:p>
-        </w:tc>
-        <w:tc>
-          <w:tcPr>
-            <w:tcW w:w="3259" w:type="dxa"/>
-            <w:shd w:val="clear" w:color="auto" w:fill="FFF2CC" w:themeFill="accent4" w:themeFillTint="33"/>
-          </w:tcPr>
-          <w:p>
-            <w:pPr>
-              <w:spacing w:after="0"/>
-            </w:pPr>
-            <w:r>
-              <w:t>Nombre de caractères</w:t>
-            </w:r>
-          </w:p>
-        </w:tc>
-        <w:tc>
-          <w:tcPr>
-            <w:tcW w:w="3260" w:type="dxa"/>
-            <w:shd w:val="clear" w:color="auto" w:fill="E2EFD9" w:themeFill="accent6" w:themeFillTint="33"/>
-          </w:tcPr>
-          <w:p>
-            <w:pPr>
-              <w:spacing w:after="0"/>
-            </w:pPr>
-            <w:r>
-              <w:t>Nombre de mots</w:t>
+            <w:tcW w:w="1396" w:type="dxa"/>
+            <w:shd w:val="clear" w:color="auto" w:fill="DBDBDB" w:themeFill="accent3" w:themeFillTint="66"/>
+          </w:tcPr>
+          <w:p>
+            <w:pPr>
+              <w:spacing w:after="0"/>
+              <w:rPr>
+                <w:b/>
+              </w:rPr>
+            </w:pPr>
+            <w:r>
+              <w:rPr>
+                <w:b/>
+              </w:rPr>
+              <w:t>POS</w:t>
+            </w:r>
+          </w:p>
+        </w:tc>
+        <w:tc>
+          <w:tcPr>
+            <w:tcW w:w="2794" w:type="dxa"/>
+            <w:gridSpan w:val="2"/>
+            <w:shd w:val="clear" w:color="auto" w:fill="FFD966" w:themeFill="accent4" w:themeFillTint="99"/>
+          </w:tcPr>
+          <w:p>
+            <w:pPr>
+              <w:tabs>
+                <w:tab w:val="left" w:pos="1830"/>
+              </w:tabs>
+              <w:spacing w:after="0"/>
+              <w:jc w:val="center"/>
+              <w:rPr>
+                <w:b/>
+              </w:rPr>
+            </w:pPr>
+            <w:r>
+              <w:rPr>
+                <w:b/>
+              </w:rPr>
+              <w:t>Informatique</w:t>
+            </w:r>
+          </w:p>
+        </w:tc>
+        <w:tc>
+          <w:tcPr>
+            <w:tcW w:w="2794" w:type="dxa"/>
+            <w:gridSpan w:val="2"/>
+            <w:shd w:val="clear" w:color="auto" w:fill="8EAADB" w:themeFill="accent1" w:themeFillTint="99"/>
+          </w:tcPr>
+          <w:p>
+            <w:pPr>
+              <w:spacing w:after="0"/>
+              <w:jc w:val="center"/>
+              <w:rPr>
+                <w:b/>
+              </w:rPr>
+            </w:pPr>
+            <w:r>
+              <w:rPr>
+                <w:b/>
+              </w:rPr>
+              <w:t>Lettres</w:t>
+            </w:r>
+          </w:p>
+        </w:tc>
+        <w:tc>
+          <w:tcPr>
+            <w:tcW w:w="2794" w:type="dxa"/>
+            <w:gridSpan w:val="2"/>
+            <w:shd w:val="clear" w:color="auto" w:fill="A8D08D" w:themeFill="accent6" w:themeFillTint="99"/>
+          </w:tcPr>
+          <w:p>
+            <w:pPr>
+              <w:spacing w:after="0"/>
+              <w:jc w:val="center"/>
+              <w:rPr>
+                <w:b/>
+              </w:rPr>
+            </w:pPr>
+            <w:r>
+              <w:rPr>
+                <w:b/>
+              </w:rPr>
+              <w:t>Linguistique</w:t>
             </w:r>
           </w:p>
         </w:tc>
@@ -5769,48 +6277,126 @@
       <w:tr>
         <w:tc>
           <w:tcPr>
-            <w:tcW w:w="3259" w:type="dxa"/>
-            <w:shd w:val="clear" w:color="auto" w:fill="DBDBDB" w:themeFill="accent3" w:themeFillTint="66"/>
-          </w:tcPr>
-          <w:p>
-            <w:pPr>
-              <w:spacing w:after="0"/>
-            </w:pPr>
-            <w:r>
-              <w:t>Linguistique</w:t>
-            </w:r>
-          </w:p>
-        </w:tc>
-        <w:tc>
-          <w:tcPr>
-            <w:tcW w:w="3259" w:type="dxa"/>
-            <w:shd w:val="clear" w:color="auto" w:fill="FFD966" w:themeFill="accent4" w:themeFillTint="99"/>
-          </w:tcPr>
-          <w:p>
-            <w:pPr>
-              <w:spacing w:after="0"/>
-              <w:jc w:val="right"/>
-            </w:pPr>
-            <w:r>
-              <w:t>81</w:t>
-            </w:r>
-          </w:p>
-        </w:tc>
-        <w:tc>
-          <w:tcPr>
-            <w:tcW w:w="3260" w:type="dxa"/>
-            <w:shd w:val="clear" w:color="auto" w:fill="A8D08D" w:themeFill="accent6" w:themeFillTint="99"/>
-          </w:tcPr>
-          <w:p>
-            <w:pPr>
-              <w:spacing w:after="0"/>
-              <w:jc w:val="right"/>
-            </w:pPr>
-            <w:r>
-              <w:t>1</w:t>
-            </w:r>
-            <w:r>
-              <w:t>2.08</w:t>
+            <w:tcW w:w="1396" w:type="dxa"/>
+            <w:shd w:val="clear" w:color="auto" w:fill="F2F2F2" w:themeFill="background1" w:themeFillShade="F2"/>
+          </w:tcPr>
+          <w:p>
+            <w:pPr>
+              <w:spacing w:after="0"/>
+            </w:pPr>
+            <w:r>
+              <w:t>NPP</w:t>
+            </w:r>
+          </w:p>
+        </w:tc>
+        <w:tc>
+          <w:tcPr>
+            <w:tcW w:w="1397" w:type="dxa"/>
+            <w:shd w:val="clear" w:color="auto" w:fill="FFF2CC" w:themeFill="accent4" w:themeFillTint="33"/>
+          </w:tcPr>
+          <w:p>
+            <w:pPr>
+              <w:spacing w:after="0"/>
+              <w:jc w:val="right"/>
+            </w:pPr>
+            <w:r>
+              <w:t>10</w:t>
+            </w:r>
+            <w:r>
+              <w:t> </w:t>
+            </w:r>
+            <w:r>
+              <w:t>564</w:t>
+            </w:r>
+          </w:p>
+        </w:tc>
+        <w:tc>
+          <w:tcPr>
+            <w:tcW w:w="1397" w:type="dxa"/>
+            <w:shd w:val="clear" w:color="auto" w:fill="FFF2CC" w:themeFill="accent4" w:themeFillTint="33"/>
+          </w:tcPr>
+          <w:p>
+            <w:pPr>
+              <w:spacing w:after="0"/>
+              <w:jc w:val="right"/>
+            </w:pPr>
+            <w:r>
+              <w:t>7 %</w:t>
+            </w:r>
+          </w:p>
+        </w:tc>
+        <w:tc>
+          <w:tcPr>
+            <w:tcW w:w="1397" w:type="dxa"/>
+            <w:shd w:val="clear" w:color="auto" w:fill="D9E2F3" w:themeFill="accent1" w:themeFillTint="33"/>
+          </w:tcPr>
+          <w:p>
+            <w:pPr>
+              <w:spacing w:after="0"/>
+              <w:jc w:val="right"/>
+            </w:pPr>
+            <w:r>
+              <w:t>26</w:t>
+            </w:r>
+            <w:r>
+              <w:t> </w:t>
+            </w:r>
+            <w:r>
+              <w:t>234</w:t>
+            </w:r>
+          </w:p>
+        </w:tc>
+        <w:tc>
+          <w:tcPr>
+            <w:tcW w:w="1397" w:type="dxa"/>
+            <w:shd w:val="clear" w:color="auto" w:fill="D9E2F3" w:themeFill="accent1" w:themeFillTint="33"/>
+          </w:tcPr>
+          <w:p>
+            <w:pPr>
+              <w:spacing w:after="0"/>
+              <w:jc w:val="right"/>
+              <w:rPr>
+                <w:vertAlign w:val="superscript"/>
+              </w:rPr>
+            </w:pPr>
+            <w:r>
+              <w:t>16 %</w:t>
+            </w:r>
+            <w:r>
+              <w:rPr>
+                <w:vertAlign w:val="superscript"/>
+              </w:rPr>
+              <w:t>2</w:t>
+            </w:r>
+          </w:p>
+        </w:tc>
+        <w:tc>
+          <w:tcPr>
+            <w:tcW w:w="1397" w:type="dxa"/>
+            <w:shd w:val="clear" w:color="auto" w:fill="E2EFD9" w:themeFill="accent6" w:themeFillTint="33"/>
+          </w:tcPr>
+          <w:p>
+            <w:pPr>
+              <w:spacing w:after="0"/>
+              <w:jc w:val="right"/>
+            </w:pPr>
+            <w:r>
+              <w:t>9 002</w:t>
+            </w:r>
+          </w:p>
+        </w:tc>
+        <w:tc>
+          <w:tcPr>
+            <w:tcW w:w="1397" w:type="dxa"/>
+            <w:shd w:val="clear" w:color="auto" w:fill="E2EFD9" w:themeFill="accent6" w:themeFillTint="33"/>
+          </w:tcPr>
+          <w:p>
+            <w:pPr>
+              <w:spacing w:after="0"/>
+              <w:jc w:val="right"/>
+            </w:pPr>
+            <w:r>
+              <w:t>6 %</w:t>
             </w:r>
           </w:p>
         </w:tc>
@@ -5818,48 +6404,126 @@
       <w:tr>
         <w:tc>
           <w:tcPr>
-            <w:tcW w:w="3259" w:type="dxa"/>
-            <w:shd w:val="clear" w:color="auto" w:fill="F2F2F2" w:themeFill="background1" w:themeFillShade="F2"/>
-          </w:tcPr>
-          <w:p>
-            <w:pPr>
-              <w:spacing w:after="0"/>
-            </w:pPr>
-            <w:r>
-              <w:t>Informatique</w:t>
-            </w:r>
-          </w:p>
-        </w:tc>
-        <w:tc>
-          <w:tcPr>
-            <w:tcW w:w="3259" w:type="dxa"/>
-            <w:shd w:val="clear" w:color="auto" w:fill="FFF2CC" w:themeFill="accent4" w:themeFillTint="33"/>
-          </w:tcPr>
-          <w:p>
-            <w:pPr>
-              <w:spacing w:after="0"/>
-              <w:jc w:val="right"/>
-            </w:pPr>
-            <w:r>
-              <w:t>80</w:t>
-            </w:r>
-          </w:p>
-        </w:tc>
-        <w:tc>
-          <w:tcPr>
-            <w:tcW w:w="3260" w:type="dxa"/>
-            <w:shd w:val="clear" w:color="auto" w:fill="E2EFD9" w:themeFill="accent6" w:themeFillTint="33"/>
-          </w:tcPr>
-          <w:p>
-            <w:pPr>
-              <w:spacing w:after="0"/>
-              <w:jc w:val="right"/>
-            </w:pPr>
-            <w:r>
+            <w:tcW w:w="1396" w:type="dxa"/>
+            <w:shd w:val="clear" w:color="auto" w:fill="DBDBDB" w:themeFill="accent3" w:themeFillTint="66"/>
+          </w:tcPr>
+          <w:p>
+            <w:pPr>
+              <w:spacing w:after="0"/>
+            </w:pPr>
+            <w:r>
+              <w:t>PONCT</w:t>
+            </w:r>
+          </w:p>
+        </w:tc>
+        <w:tc>
+          <w:tcPr>
+            <w:tcW w:w="1397" w:type="dxa"/>
+            <w:shd w:val="clear" w:color="auto" w:fill="FFD966" w:themeFill="accent4" w:themeFillTint="99"/>
+          </w:tcPr>
+          <w:p>
+            <w:pPr>
+              <w:spacing w:after="0"/>
+              <w:jc w:val="right"/>
+            </w:pPr>
+            <w:r>
+              <w:t>9</w:t>
+            </w:r>
+            <w:r>
+              <w:t> </w:t>
+            </w:r>
+            <w:r>
+              <w:t>141</w:t>
+            </w:r>
+          </w:p>
+        </w:tc>
+        <w:tc>
+          <w:tcPr>
+            <w:tcW w:w="1397" w:type="dxa"/>
+            <w:shd w:val="clear" w:color="auto" w:fill="FFD966" w:themeFill="accent4" w:themeFillTint="99"/>
+          </w:tcPr>
+          <w:p>
+            <w:pPr>
+              <w:spacing w:after="0"/>
+              <w:jc w:val="right"/>
+            </w:pPr>
+            <w:r>
+              <w:t>6 %</w:t>
+            </w:r>
+          </w:p>
+        </w:tc>
+        <w:tc>
+          <w:tcPr>
+            <w:tcW w:w="1397" w:type="dxa"/>
+            <w:shd w:val="clear" w:color="auto" w:fill="8EAADB" w:themeFill="accent1" w:themeFillTint="99"/>
+          </w:tcPr>
+          <w:p>
+            <w:pPr>
+              <w:spacing w:after="0"/>
+              <w:jc w:val="right"/>
+            </w:pPr>
+            <w:r>
+              <w:t>24</w:t>
+            </w:r>
+            <w:r>
+              <w:t> </w:t>
+            </w:r>
+            <w:r>
+              <w:t>333</w:t>
+            </w:r>
+          </w:p>
+        </w:tc>
+        <w:tc>
+          <w:tcPr>
+            <w:tcW w:w="1397" w:type="dxa"/>
+            <w:shd w:val="clear" w:color="auto" w:fill="8EAADB" w:themeFill="accent1" w:themeFillTint="99"/>
+          </w:tcPr>
+          <w:p>
+            <w:pPr>
+              <w:spacing w:after="0"/>
+              <w:jc w:val="right"/>
+              <w:rPr>
+                <w:vertAlign w:val="superscript"/>
+              </w:rPr>
+            </w:pPr>
+            <w:r>
+              <w:t>15 %</w:t>
+            </w:r>
+            <w:r>
+              <w:rPr>
+                <w:vertAlign w:val="superscript"/>
+              </w:rPr>
               <w:t>1</w:t>
             </w:r>
-            <w:r>
-              <w:t>1.70</w:t>
+          </w:p>
+        </w:tc>
+        <w:tc>
+          <w:tcPr>
+            <w:tcW w:w="1397" w:type="dxa"/>
+            <w:shd w:val="clear" w:color="auto" w:fill="A8D08D" w:themeFill="accent6" w:themeFillTint="99"/>
+          </w:tcPr>
+          <w:p>
+            <w:pPr>
+              <w:spacing w:after="0"/>
+              <w:jc w:val="right"/>
+            </w:pPr>
+            <w:r>
+              <w:t>17 149</w:t>
+            </w:r>
+          </w:p>
+        </w:tc>
+        <w:tc>
+          <w:tcPr>
+            <w:tcW w:w="1397" w:type="dxa"/>
+            <w:shd w:val="clear" w:color="auto" w:fill="A8D08D" w:themeFill="accent6" w:themeFillTint="99"/>
+          </w:tcPr>
+          <w:p>
+            <w:pPr>
+              <w:spacing w:after="0"/>
+              <w:jc w:val="right"/>
+            </w:pPr>
+            <w:r>
+              <w:t>11 %</w:t>
             </w:r>
           </w:p>
         </w:tc>
@@ -5867,7 +6531,134 @@
       <w:tr>
         <w:tc>
           <w:tcPr>
-            <w:tcW w:w="3259" w:type="dxa"/>
+            <w:tcW w:w="1396" w:type="dxa"/>
+            <w:shd w:val="clear" w:color="auto" w:fill="F2F2F2" w:themeFill="background1" w:themeFillShade="F2"/>
+          </w:tcPr>
+          <w:p>
+            <w:pPr>
+              <w:spacing w:after="0"/>
+            </w:pPr>
+            <w:r>
+              <w:t>P</w:t>
+            </w:r>
+          </w:p>
+        </w:tc>
+        <w:tc>
+          <w:tcPr>
+            <w:tcW w:w="1397" w:type="dxa"/>
+            <w:shd w:val="clear" w:color="auto" w:fill="FFF2CC" w:themeFill="accent4" w:themeFillTint="33"/>
+          </w:tcPr>
+          <w:p>
+            <w:pPr>
+              <w:spacing w:after="0"/>
+              <w:jc w:val="right"/>
+            </w:pPr>
+            <w:r>
+              <w:t>31</w:t>
+            </w:r>
+            <w:r>
+              <w:t> </w:t>
+            </w:r>
+            <w:r>
+              <w:t>080</w:t>
+            </w:r>
+          </w:p>
+        </w:tc>
+        <w:tc>
+          <w:tcPr>
+            <w:tcW w:w="1397" w:type="dxa"/>
+            <w:shd w:val="clear" w:color="auto" w:fill="FFF2CC" w:themeFill="accent4" w:themeFillTint="33"/>
+          </w:tcPr>
+          <w:p>
+            <w:pPr>
+              <w:spacing w:after="0"/>
+              <w:jc w:val="right"/>
+              <w:rPr>
+                <w:vertAlign w:val="superscript"/>
+              </w:rPr>
+            </w:pPr>
+            <w:r>
+              <w:t>20 %</w:t>
+            </w:r>
+            <w:r>
+              <w:rPr>
+                <w:vertAlign w:val="superscript"/>
+              </w:rPr>
+              <w:t>3</w:t>
+            </w:r>
+          </w:p>
+        </w:tc>
+        <w:tc>
+          <w:tcPr>
+            <w:tcW w:w="1397" w:type="dxa"/>
+            <w:shd w:val="clear" w:color="auto" w:fill="D9E2F3" w:themeFill="accent1" w:themeFillTint="33"/>
+          </w:tcPr>
+          <w:p>
+            <w:pPr>
+              <w:spacing w:after="0"/>
+              <w:jc w:val="right"/>
+            </w:pPr>
+            <w:r>
+              <w:t>21</w:t>
+            </w:r>
+            <w:r>
+              <w:t> </w:t>
+            </w:r>
+            <w:r>
+              <w:t>320</w:t>
+            </w:r>
+          </w:p>
+        </w:tc>
+        <w:tc>
+          <w:tcPr>
+            <w:tcW w:w="1397" w:type="dxa"/>
+            <w:shd w:val="clear" w:color="auto" w:fill="D9E2F3" w:themeFill="accent1" w:themeFillTint="33"/>
+          </w:tcPr>
+          <w:p>
+            <w:pPr>
+              <w:spacing w:after="0"/>
+              <w:jc w:val="right"/>
+            </w:pPr>
+            <w:r>
+              <w:t>13 %</w:t>
+            </w:r>
+          </w:p>
+        </w:tc>
+        <w:tc>
+          <w:tcPr>
+            <w:tcW w:w="1397" w:type="dxa"/>
+            <w:shd w:val="clear" w:color="auto" w:fill="E2EFD9" w:themeFill="accent6" w:themeFillTint="33"/>
+          </w:tcPr>
+          <w:p>
+            <w:pPr>
+              <w:spacing w:after="0"/>
+              <w:jc w:val="right"/>
+            </w:pPr>
+            <w:r>
+              <w:t>23 084</w:t>
+            </w:r>
+          </w:p>
+        </w:tc>
+        <w:tc>
+          <w:tcPr>
+            <w:tcW w:w="1397" w:type="dxa"/>
+            <w:shd w:val="clear" w:color="auto" w:fill="E2EFD9" w:themeFill="accent6" w:themeFillTint="33"/>
+          </w:tcPr>
+          <w:p>
+            <w:pPr>
+              <w:spacing w:after="0"/>
+              <w:jc w:val="right"/>
+            </w:pPr>
+            <w:r>
+              <w:t>15 %</w:t>
+            </w:r>
+          </w:p>
+        </w:tc>
+      </w:tr>
+      <w:tr>
+        <w:tc>
+          <w:tcPr>
+            <w:tcW w:w="1396" w:type="dxa"/>
             <w:shd w:val="clear" w:color="auto" w:fill="DBDBDB" w:themeFill="accent3" w:themeFillTint="66"/>
           </w:tcPr>
           <w:p>
@@ -5875,13 +6666,13 @@
               <w:spacing w:after="0"/>
             </w:pPr>
             <w:r>
-              <w:t>Lettres</w:t>
-            </w:r>
-          </w:p>
-        </w:tc>
-        <w:tc>
-          <w:tcPr>
-            <w:tcW w:w="3259" w:type="dxa"/>
+              <w:t>NC</w:t>
+            </w:r>
+          </w:p>
+        </w:tc>
+        <w:tc>
+          <w:tcPr>
+            <w:tcW w:w="1397" w:type="dxa"/>
             <w:shd w:val="clear" w:color="auto" w:fill="FFD966" w:themeFill="accent4" w:themeFillTint="99"/>
           </w:tcPr>
           <w:p>
@@ -5890,13 +6681,79 @@
               <w:jc w:val="right"/>
             </w:pPr>
             <w:r>
-              <w:t>76</w:t>
-            </w:r>
-          </w:p>
-        </w:tc>
-        <w:tc>
-          <w:tcPr>
-            <w:tcW w:w="3260" w:type="dxa"/>
+              <w:t>56</w:t>
+            </w:r>
+            <w:r>
+              <w:t> </w:t>
+            </w:r>
+            <w:r>
+              <w:t>697</w:t>
+            </w:r>
+          </w:p>
+        </w:tc>
+        <w:tc>
+          <w:tcPr>
+            <w:tcW w:w="1397" w:type="dxa"/>
+            <w:shd w:val="clear" w:color="auto" w:fill="FFD966" w:themeFill="accent4" w:themeFillTint="99"/>
+          </w:tcPr>
+          <w:p>
+            <w:pPr>
+              <w:spacing w:after="0"/>
+              <w:jc w:val="right"/>
+              <w:rPr>
+                <w:vertAlign w:val="superscript"/>
+              </w:rPr>
+            </w:pPr>
+            <w:r>
+              <w:t>37 %</w:t>
+            </w:r>
+            <w:r>
+              <w:rPr>
+                <w:vertAlign w:val="superscript"/>
+              </w:rPr>
+              <w:t>4</w:t>
+            </w:r>
+          </w:p>
+        </w:tc>
+        <w:tc>
+          <w:tcPr>
+            <w:tcW w:w="1397" w:type="dxa"/>
+            <w:shd w:val="clear" w:color="auto" w:fill="8EAADB" w:themeFill="accent1" w:themeFillTint="99"/>
+          </w:tcPr>
+          <w:p>
+            <w:pPr>
+              <w:spacing w:after="0"/>
+              <w:jc w:val="right"/>
+            </w:pPr>
+            <w:r>
+              <w:t>42</w:t>
+            </w:r>
+            <w:r>
+              <w:t> </w:t>
+            </w:r>
+            <w:r>
+              <w:t>156</w:t>
+            </w:r>
+          </w:p>
+        </w:tc>
+        <w:tc>
+          <w:tcPr>
+            <w:tcW w:w="1397" w:type="dxa"/>
+            <w:shd w:val="clear" w:color="auto" w:fill="8EAADB" w:themeFill="accent1" w:themeFillTint="99"/>
+          </w:tcPr>
+          <w:p>
+            <w:pPr>
+              <w:spacing w:after="0"/>
+              <w:jc w:val="right"/>
+            </w:pPr>
+            <w:r>
+              <w:t>25 %</w:t>
+            </w:r>
+          </w:p>
+        </w:tc>
+        <w:tc>
+          <w:tcPr>
+            <w:tcW w:w="1397" w:type="dxa"/>
             <w:shd w:val="clear" w:color="auto" w:fill="A8D08D" w:themeFill="accent6" w:themeFillTint="99"/>
           </w:tcPr>
           <w:p>
@@ -5905,20 +6762,214 @@
               <w:jc w:val="right"/>
             </w:pPr>
             <w:r>
-              <w:t>1</w:t>
-            </w:r>
-            <w:r>
-              <w:t>2.34</w:t>
+              <w:t>50 848</w:t>
+            </w:r>
+          </w:p>
+        </w:tc>
+        <w:tc>
+          <w:tcPr>
+            <w:tcW w:w="1397" w:type="dxa"/>
+            <w:shd w:val="clear" w:color="auto" w:fill="A8D08D" w:themeFill="accent6" w:themeFillTint="99"/>
+          </w:tcPr>
+          <w:p>
+            <w:pPr>
+              <w:spacing w:after="0"/>
+              <w:jc w:val="right"/>
+            </w:pPr>
+            <w:r>
+              <w:t>32 %</w:t>
+            </w:r>
+          </w:p>
+        </w:tc>
+      </w:tr>
+      <w:tr>
+        <w:tc>
+          <w:tcPr>
+            <w:tcW w:w="1396" w:type="dxa"/>
+            <w:shd w:val="clear" w:color="auto" w:fill="F2F2F2" w:themeFill="background1" w:themeFillShade="F2"/>
+          </w:tcPr>
+          <w:p>
+            <w:pPr>
+              <w:spacing w:after="0"/>
+            </w:pPr>
+            <w:r>
+              <w:lastRenderedPageBreak/>
+              <w:t>ADJ</w:t>
+            </w:r>
+          </w:p>
+        </w:tc>
+        <w:tc>
+          <w:tcPr>
+            <w:tcW w:w="1397" w:type="dxa"/>
+            <w:shd w:val="clear" w:color="auto" w:fill="FFF2CC" w:themeFill="accent4" w:themeFillTint="33"/>
+          </w:tcPr>
+          <w:p>
+            <w:pPr>
+              <w:spacing w:after="0"/>
+              <w:jc w:val="right"/>
+            </w:pPr>
+            <w:r>
+              <w:t>13</w:t>
+            </w:r>
+            <w:r>
+              <w:t> </w:t>
+            </w:r>
+            <w:r>
+              <w:t>790</w:t>
+            </w:r>
+          </w:p>
+        </w:tc>
+        <w:tc>
+          <w:tcPr>
+            <w:tcW w:w="1397" w:type="dxa"/>
+            <w:shd w:val="clear" w:color="auto" w:fill="FFF2CC" w:themeFill="accent4" w:themeFillTint="33"/>
+          </w:tcPr>
+          <w:p>
+            <w:pPr>
+              <w:spacing w:after="0"/>
+              <w:jc w:val="right"/>
+            </w:pPr>
+            <w:r>
+              <w:t>9 %</w:t>
+            </w:r>
+          </w:p>
+        </w:tc>
+        <w:tc>
+          <w:tcPr>
+            <w:tcW w:w="1397" w:type="dxa"/>
+            <w:shd w:val="clear" w:color="auto" w:fill="D9E2F3" w:themeFill="accent1" w:themeFillTint="33"/>
+          </w:tcPr>
+          <w:p>
+            <w:pPr>
+              <w:spacing w:after="0"/>
+              <w:jc w:val="right"/>
+            </w:pPr>
+            <w:r>
+              <w:t>11</w:t>
+            </w:r>
+            <w:r>
+              <w:t> </w:t>
+            </w:r>
+            <w:r>
+              <w:t>706</w:t>
+            </w:r>
+          </w:p>
+        </w:tc>
+        <w:tc>
+          <w:tcPr>
+            <w:tcW w:w="1397" w:type="dxa"/>
+            <w:shd w:val="clear" w:color="auto" w:fill="D9E2F3" w:themeFill="accent1" w:themeFillTint="33"/>
+          </w:tcPr>
+          <w:p>
+            <w:pPr>
+              <w:spacing w:after="0"/>
+              <w:jc w:val="right"/>
+            </w:pPr>
+            <w:r>
+              <w:t>7 %</w:t>
+            </w:r>
+          </w:p>
+        </w:tc>
+        <w:tc>
+          <w:tcPr>
+            <w:tcW w:w="1397" w:type="dxa"/>
+            <w:shd w:val="clear" w:color="auto" w:fill="E2EFD9" w:themeFill="accent6" w:themeFillTint="33"/>
+          </w:tcPr>
+          <w:p>
+            <w:pPr>
+              <w:spacing w:after="0"/>
+              <w:jc w:val="right"/>
+            </w:pPr>
+            <w:r>
+              <w:t>15 608</w:t>
+            </w:r>
+          </w:p>
+        </w:tc>
+        <w:tc>
+          <w:tcPr>
+            <w:tcW w:w="1397" w:type="dxa"/>
+            <w:shd w:val="clear" w:color="auto" w:fill="E2EFD9" w:themeFill="accent6" w:themeFillTint="33"/>
+          </w:tcPr>
+          <w:p>
+            <w:pPr>
+              <w:spacing w:after="0"/>
+              <w:jc w:val="right"/>
+            </w:pPr>
+            <w:r>
+              <w:t>10 %</w:t>
             </w:r>
           </w:p>
         </w:tc>
       </w:tr>
     </w:tbl>
     <w:p>
-      <w:r>
-        <w:tab/>
-        <w:t xml:space="preserve">Nous décidons d’envoyer tous nos titres à Talismane pour lemmatisation. </w:t>
-      </w:r>
+      <w:pPr>
+        <w:ind w:firstLine="708"/>
+      </w:pPr>
+      <w:r>
+        <w:t xml:space="preserve">Le pourcentage se rapporte au nombre total de POS dans chaque domaine. </w:t>
+      </w:r>
+      <w:r>
+        <w:t>Les titres des Lettres utilisent bien plus de ponctuation</w:t>
+      </w:r>
+      <w:r>
+        <w:t xml:space="preserve"> (1)</w:t>
+      </w:r>
+      <w:r>
+        <w:t xml:space="preserve"> que l’informatique, et la linguistique occupe encore une position médiane. </w:t>
+      </w:r>
+      <w:r>
+        <w:t xml:space="preserve">Pour les noms propres, les Lettres en utilisent plus de deux fois plus (2) que les autres domaines. L’Informatique utilise plus de ponctuations (3) et noms communs (4). </w:t>
+      </w:r>
+      <w:r>
+        <w:rPr>
+          <w:b/>
+        </w:rPr>
+        <w:t>Nous pourrions donc prendre comme variable</w:t>
+      </w:r>
+      <w:r>
+        <w:t xml:space="preserve"> </w:t>
+      </w:r>
+      <w:r>
+        <w:rPr>
+          <w:b/>
+          <w:color w:val="0070C0"/>
+        </w:rPr>
+        <w:t>la moyenne de nom propre</w:t>
+      </w:r>
+      <w:r>
+        <w:t xml:space="preserve"> </w:t>
+      </w:r>
+      <w:r>
+        <w:rPr>
+          <w:b/>
+        </w:rPr>
+        <w:t>ou celle d</w:t>
+      </w:r>
+      <w:r>
+        <w:rPr>
+          <w:b/>
+        </w:rPr>
+        <w:t>e</w:t>
+      </w:r>
+      <w:r>
+        <w:t xml:space="preserve"> </w:t>
+      </w:r>
+      <w:r>
+        <w:rPr>
+          <w:b/>
+          <w:color w:val="0070C0"/>
+        </w:rPr>
+        <w:t>ponctuation</w:t>
+      </w:r>
+      <w:r>
+        <w:t>.</w:t>
+      </w:r>
+    </w:p>
+    <w:p>
+      <w:pPr>
+        <w:ind w:firstLine="708"/>
+      </w:pPr>
       <w:r>
         <w:t xml:space="preserve">Nous construisons </w:t>
       </w:r>
@@ -5947,7 +6998,17 @@
         <w:t>,</w:t>
       </w:r>
       <w:r>
-        <w:t xml:space="preserve"> que nous appelons « silhouette »</w:t>
+        <w:t xml:space="preserve"> que nous appelons « </w:t>
+      </w:r>
+      <w:r>
+        <w:rPr>
+          <w:b/>
+          <w:color w:val="0070C0"/>
+        </w:rPr>
+        <w:t>silhouette</w:t>
+      </w:r>
+      <w:r>
+        <w:t> »</w:t>
       </w:r>
       <w:r>
         <w:t xml:space="preserve">. </w:t>
@@ -5977,7 +7038,13 @@
         <w:t xml:space="preserve">. </w:t>
       </w:r>
       <w:r>
-        <w:t>En linguistique, avec 1 316 occurrences, le mot « français » est le plus fréquent. Cela représente 11 % de la totalité des mots des silhouettes de ce domaine. Comme il n’a y plus de doublons, nous pouvons dire que 1 316</w:t>
+        <w:t>En linguistique, avec 1 316 occurrences, le mot « français » est le plus fréquent. Cela représente 11 % de la totalité des mots des silhouettes de ce domaine. Comme il n’y</w:t>
+      </w:r>
+      <w:r>
+        <w:t xml:space="preserve"> a</w:t>
+      </w:r>
+      <w:r>
+        <w:t xml:space="preserve"> plus de doublons, nous pouvons dire que 1 316</w:t>
       </w:r>
       <w:r>
         <w:t xml:space="preserve"> titres du domaine linguistique ont au moins une fois ce mot</w:t>
@@ -6019,11 +7086,7 @@
         <w:t>296</w:t>
       </w:r>
       <w:r>
-        <w:t xml:space="preserve"> en Lettres : 77 %. Elle a un rappel égal à 1 316 divisé par le nombre total de titres dans le domaine Linguistique </w:t>
-      </w:r>
-      <w:r>
-        <w:lastRenderedPageBreak/>
-        <w:t xml:space="preserve">dans le corpus </w:t>
+        <w:t xml:space="preserve"> en Lettres : 77 %. Elle a un rappel égal à 1 316 divisé par le nombre total de titres dans le domaine Linguistique dans le corpus </w:t>
       </w:r>
       <w:r>
         <w:rPr>
@@ -8141,7 +9204,13 @@
     <w:p>
       <w:r>
         <w:tab/>
-        <w:t xml:space="preserve">Néanmoins, la couverture de ces 10 traits textuels est trop faible : si on regarde le pourcentage de titres dans un domaine donné ayant au moins de ces 10 </w:t>
+        <w:t>Néanmoins, la couverture de ces 10 traits textuels est trop faible : si on regarde le pourcentage de titres dans un domaine donné ayant au moins</w:t>
+      </w:r>
+      <w:r>
+        <w:t xml:space="preserve"> un</w:t>
+      </w:r>
+      <w:r>
+        <w:t xml:space="preserve"> de ces 10 </w:t>
       </w:r>
       <w:r>
         <w:t xml:space="preserve">premiers </w:t>
@@ -8526,6 +9595,7 @@
       </w:pPr>
       <w:bookmarkStart w:id="7" w:name="_Toc536393181"/>
       <w:r>
+        <w:lastRenderedPageBreak/>
         <w:t>3. Classification automatique d’un titre par domaine</w:t>
       </w:r>
       <w:bookmarkEnd w:id="7"/>
@@ -8535,319 +9605,480 @@
         <w:ind w:firstLine="708"/>
       </w:pPr>
       <w:r>
-        <w:t xml:space="preserve">Nous avons deux corpus, le </w:t>
-      </w:r>
-      <w:r>
-        <w:rPr>
-          <w:i/>
-        </w:rPr>
-        <w:t>train</w:t>
-      </w:r>
-      <w:r>
-        <w:t xml:space="preserve"> et le </w:t>
-      </w:r>
-      <w:r>
-        <w:rPr>
-          <w:i/>
-        </w:rPr>
-        <w:t>test</w:t>
-      </w:r>
-      <w:r>
-        <w:t xml:space="preserve">. Nous dédoublons ces deux corpus : deux avec seulement les </w:t>
+        <w:t>Dans cette partie, nous comparons trois classificateurs</w:t>
+      </w:r>
+      <w:r>
+        <w:t xml:space="preserve"> pour trouver le </w:t>
+      </w:r>
+      <w:r>
+        <w:rPr>
+          <w:b/>
+          <w:color w:val="C00000"/>
+        </w:rPr>
+        <w:t>domaine</w:t>
+      </w:r>
+      <w:r>
+        <w:t xml:space="preserve">. Le premier est construit à partir de nos </w:t>
       </w:r>
       <w:r>
         <w:rPr>
           <w:b/>
           <w:color w:val="0070C0"/>
         </w:rPr>
-        <w:t>mots des silhouettes</w:t>
-      </w:r>
-      <w:r>
-        <w:t xml:space="preserve">, </w:t>
+        <w:t>silhouettes</w:t>
+      </w:r>
+      <w:r>
+        <w:t>.</w:t>
+      </w:r>
+      <w:r>
+        <w:t xml:space="preserve"> </w:t>
+      </w:r>
+      <w:r>
+        <w:t xml:space="preserve">Celui-ci donne un score par domaine à chaque silhouette. Ce score est la somme des F-mesures pour un domaine donné des mots de la silhouette. L’algorithme considère le titre étant du domaine ayant le plus haut score. Pour calibrer le temps d’exécution et la consommation mémoire, nous nous limitons à reconnaître les X premiers mots de chaque domaine, les autres sont ignorés. Nous avons fait les calculs pour 100, 1 000, 10 000 et tous les traits. Du fait des imperfections de notre algorithme, il était intéressant de le tester </w:t>
+      </w:r>
+      <w:r>
+        <w:t xml:space="preserve">aussi </w:t>
+      </w:r>
+      <w:r>
+        <w:t xml:space="preserve">sur le corpus </w:t>
+      </w:r>
+      <w:r>
+        <w:rPr>
+          <w:i/>
+        </w:rPr>
+        <w:t>train</w:t>
+      </w:r>
+      <w:r>
+        <w:t xml:space="preserve"> ayant permis d’établir le modèle, pour mesurer la « perte » subit par la limitation, avant d’essayer de prédire </w:t>
+      </w:r>
+      <w:r>
+        <w:rPr>
+          <w:i/>
+        </w:rPr>
+        <w:t>test</w:t>
+      </w:r>
+      <w:r>
+        <w:t>.</w:t>
+      </w:r>
+      <w:r>
+        <w:t xml:space="preserve"> </w:t>
+      </w:r>
+      <w:r>
+        <w:t>P</w:t>
+      </w:r>
+      <w:r>
+        <w:t>lus on ajoute de traits, plus la précision (</w:t>
       </w:r>
       <w:proofErr w:type="spellStart"/>
       <w:r>
+        <w:t>accuracy</w:t>
+      </w:r>
+      <w:proofErr w:type="spellEnd"/>
+      <w:r>
+        <w:t>) du classificateur augmente.</w:t>
+      </w:r>
+      <w:r>
+        <w:t xml:space="preserve"> On obtient le même résultat avec 10 000 traits et tous (on en compte </w:t>
+      </w:r>
+      <w:r>
+        <w:t>12</w:t>
+      </w:r>
+      <w:r>
+        <w:t> </w:t>
+      </w:r>
+      <w:r>
+        <w:t xml:space="preserve">832 </w:t>
+      </w:r>
+      <w:r>
+        <w:t>en</w:t>
+      </w:r>
+      <w:r>
+        <w:t xml:space="preserve"> Informatique, 20</w:t>
+      </w:r>
+      <w:r>
+        <w:t> </w:t>
+      </w:r>
+      <w:r>
+        <w:t xml:space="preserve">111 </w:t>
+      </w:r>
+      <w:r>
+        <w:t>en</w:t>
+      </w:r>
+      <w:r>
+        <w:t xml:space="preserve"> Lettres</w:t>
+      </w:r>
+      <w:r>
+        <w:t xml:space="preserve"> et</w:t>
+      </w:r>
+      <w:r>
+        <w:t xml:space="preserve"> 12</w:t>
+      </w:r>
+      <w:r>
+        <w:t> </w:t>
+      </w:r>
+      <w:r>
+        <w:t xml:space="preserve">918 </w:t>
+      </w:r>
+      <w:r>
+        <w:t>en</w:t>
+      </w:r>
+      <w:r>
+        <w:t xml:space="preserve"> Linguistique</w:t>
+      </w:r>
+      <w:r>
+        <w:t xml:space="preserve">). Avec tous les traits nous ne sommes qu’à 81 % de précision sur le corpus </w:t>
+      </w:r>
+      <w:r>
         <w:rPr>
           <w:i/>
         </w:rPr>
-        <w:t>trainMS</w:t>
-      </w:r>
-      <w:proofErr w:type="spellEnd"/>
-      <w:r>
-        <w:t xml:space="preserve"> et </w:t>
-      </w:r>
-      <w:proofErr w:type="spellStart"/>
+        <w:t>train</w:t>
+      </w:r>
+      <w:r>
+        <w:t xml:space="preserve"> et 78 % sur le corpus </w:t>
+      </w:r>
       <w:r>
         <w:rPr>
           <w:i/>
         </w:rPr>
-        <w:t>testMS</w:t>
-      </w:r>
-      <w:proofErr w:type="spellEnd"/>
-      <w:r>
-        <w:t xml:space="preserve">, deux avec les données non textuelles en plus </w:t>
-      </w:r>
-      <w:r>
-        <w:rPr>
-          <w:b/>
-          <w:color w:val="0070C0"/>
-        </w:rPr>
-        <w:t>nombre d’auteurs</w:t>
-      </w:r>
-      <w:r>
-        <w:t xml:space="preserve">, </w:t>
-      </w:r>
-      <w:r>
-        <w:rPr>
-          <w:b/>
-          <w:color w:val="0070C0"/>
-        </w:rPr>
-        <w:t>année</w:t>
-      </w:r>
-      <w:r>
-        <w:t xml:space="preserve"> et </w:t>
-      </w:r>
-      <w:r>
-        <w:rPr>
-          <w:b/>
-          <w:color w:val="0070C0"/>
-        </w:rPr>
-        <w:t>support</w:t>
-      </w:r>
-      <w:r>
-        <w:t xml:space="preserve">, </w:t>
-      </w:r>
-      <w:proofErr w:type="spellStart"/>
-      <w:r>
-        <w:rPr>
-          <w:i/>
-        </w:rPr>
-        <w:t>trainMSDT</w:t>
-      </w:r>
-      <w:proofErr w:type="spellEnd"/>
-      <w:r>
-        <w:t xml:space="preserve"> et </w:t>
-      </w:r>
-      <w:proofErr w:type="spellStart"/>
-      <w:r>
-        <w:rPr>
-          <w:i/>
-        </w:rPr>
-        <w:t>testMSDT</w:t>
-      </w:r>
-      <w:proofErr w:type="spellEnd"/>
-      <w:r>
-        <w:t xml:space="preserve">. Notre variable cible est le </w:t>
-      </w:r>
-      <w:r>
-        <w:rPr>
-          <w:b/>
-          <w:color w:val="C00000"/>
-        </w:rPr>
-        <w:t>domaine</w:t>
-      </w:r>
-      <w:r>
-        <w:t xml:space="preserve">. Nous appliquons d’abord notre propre modèle à </w:t>
-      </w:r>
-      <w:proofErr w:type="spellStart"/>
-      <w:r>
-        <w:rPr>
-          <w:i/>
-        </w:rPr>
-        <w:t>trainMS</w:t>
-      </w:r>
-      <w:proofErr w:type="spellEnd"/>
-      <w:r>
-        <w:t xml:space="preserve"> et </w:t>
-      </w:r>
-      <w:proofErr w:type="spellStart"/>
-      <w:r>
-        <w:rPr>
-          <w:i/>
-        </w:rPr>
-        <w:t>testsMS</w:t>
-      </w:r>
-      <w:proofErr w:type="spellEnd"/>
-      <w:r>
-        <w:t xml:space="preserve">. Celui-ci donne un score par domaine à chaque silhouette. Ce score est la somme des F-mesures pour un domaine donné des mots de la silhouette. L’algorithme considère le titre étant du domaine ayant le plus haut score. </w:t>
-      </w:r>
-      <w:r>
-        <w:t xml:space="preserve">Pour calibrer le temps d’exécution et la consommation mémoire, nous nous limitons à reconnaître les X premiers mots de chaque domaine, les autres sont ignorés. </w:t>
-      </w:r>
-      <w:r>
-        <w:t xml:space="preserve">Nous avons fait les calculs pour </w:t>
-      </w:r>
-      <w:r>
-        <w:t xml:space="preserve">100, </w:t>
-      </w:r>
-      <w:r>
-        <w:t>1 000 et 10 000 traits. Du fait des imperfections de notre algorithme, il était intéressant de le prétester sur le corpus ayant permis d’établir le modèle, pour mesurer la « perte » subit</w:t>
-      </w:r>
-      <w:r>
-        <w:t xml:space="preserve"> par la limitation</w:t>
-      </w:r>
-      <w:r>
-        <w:t>.</w:t>
+        <w:t>test</w:t>
+      </w:r>
+      <w:r>
+        <w:t xml:space="preserve">. Augmenter le nombre de traits diminue le nombre de silhouette évaluée à 0 : de </w:t>
+      </w:r>
+      <w:r>
+        <w:t>5</w:t>
+      </w:r>
+      <w:r>
+        <w:t> </w:t>
+      </w:r>
+      <w:r>
+        <w:t>587</w:t>
+      </w:r>
+      <w:r>
+        <w:t xml:space="preserve"> pour 100 traits, on tombe à </w:t>
+      </w:r>
+      <w:r>
+        <w:t>73</w:t>
+      </w:r>
+      <w:r>
+        <w:t xml:space="preserve"> pour 10 000 et 0 avec tous.</w:t>
+      </w:r>
+      <w:r>
+        <w:t xml:space="preserve"> </w:t>
+      </w:r>
+      <w:r>
+        <w:t xml:space="preserve">Aucun titre ne génère une égalité entre deux domaines, l’évaluation peut toujours tranchée. </w:t>
+      </w:r>
+      <w:r>
+        <w:t>Seulement 5 titres n’ont pas de silhouette</w:t>
+      </w:r>
+      <w:r>
+        <w:t>, qui seront donc inclassables. Cependant, le temps d’exécution est très important : de 2 secondes avec 100 traits à presque 6 minutes pour 10 000 et 12 pour tous les traits.</w:t>
+      </w:r>
+      <w:r>
+        <w:t xml:space="preserve"> Nous avons </w:t>
+      </w:r>
+      <w:r>
+        <w:t xml:space="preserve">essayé </w:t>
+      </w:r>
+      <w:r>
+        <w:t xml:space="preserve">un autre </w:t>
+      </w:r>
+      <w:r>
+        <w:t xml:space="preserve">classificateur </w:t>
+      </w:r>
+      <w:r>
+        <w:t xml:space="preserve">basé sur </w:t>
+      </w:r>
+      <w:r>
+        <w:t>une seule</w:t>
+      </w:r>
+      <w:r>
+        <w:t xml:space="preserve"> POS</w:t>
+      </w:r>
+      <w:r>
+        <w:t xml:space="preserve"> avec l’idée de combiner les deux, mais il</w:t>
+      </w:r>
+      <w:r>
+        <w:t xml:space="preserve"> avait </w:t>
+      </w:r>
+      <w:r>
+        <w:t xml:space="preserve">de base </w:t>
+      </w:r>
+      <w:r>
+        <w:t>une très mauvaise précision (</w:t>
+      </w:r>
+      <w:r>
+        <w:t>22</w:t>
+      </w:r>
+      <w:r>
+        <w:t> </w:t>
+      </w:r>
+      <w:r>
+        <w:t>%</w:t>
+      </w:r>
+      <w:r>
+        <w:t xml:space="preserve"> en se basant sur NPP et 24 % sur PONCT)</w:t>
+      </w:r>
+      <w:r>
+        <w:t xml:space="preserve"> et la combinaison aussi.</w:t>
       </w:r>
     </w:p>
     <w:p>
       <w:pPr>
         <w:ind w:firstLine="708"/>
       </w:pPr>
+      <w:r>
+        <w:t xml:space="preserve">Le deuxième classificateur, construit avec </w:t>
+      </w:r>
+      <w:proofErr w:type="spellStart"/>
+      <w:r>
+        <w:rPr>
+          <w:b/>
+          <w:color w:val="767171" w:themeColor="background2" w:themeShade="80"/>
+        </w:rPr>
+        <w:t>scikit-learn</w:t>
+      </w:r>
+      <w:proofErr w:type="spellEnd"/>
+      <w:r>
+        <w:t>, est un arbre de décision</w:t>
+      </w:r>
+      <w:r>
+        <w:t xml:space="preserve"> </w:t>
+      </w:r>
+      <w:r>
+        <w:t xml:space="preserve">qui prend tous les mots du titre et pas seulement ceux de nos silhouettes. Le troisième classificateur est un modèle SVM de </w:t>
+      </w:r>
+      <w:proofErr w:type="spellStart"/>
+      <w:r>
+        <w:rPr>
+          <w:b/>
+          <w:color w:val="767171" w:themeColor="background2" w:themeShade="80"/>
+        </w:rPr>
+        <w:t>scikit-learn</w:t>
+      </w:r>
+      <w:proofErr w:type="spellEnd"/>
+      <w:r>
+        <w:t xml:space="preserve">. </w:t>
+      </w:r>
+      <w:r>
+        <w:t>C</w:t>
+      </w:r>
+      <w:r>
+        <w:t xml:space="preserve">es deux derniers </w:t>
+      </w:r>
+      <w:r>
+        <w:t xml:space="preserve">classificateurs </w:t>
+      </w:r>
+      <w:r>
+        <w:t xml:space="preserve">ont été testés à la fois avec </w:t>
+      </w:r>
+      <w:r>
+        <w:t xml:space="preserve">un entraînement sur un corpus </w:t>
+      </w:r>
+      <w:r>
+        <w:rPr>
+          <w:i/>
+        </w:rPr>
+        <w:t>train</w:t>
+      </w:r>
+      <w:r>
+        <w:t xml:space="preserve"> doté </w:t>
+      </w:r>
+      <w:r>
+        <w:t xml:space="preserve">seulement </w:t>
+      </w:r>
+      <w:r>
+        <w:t xml:space="preserve">de </w:t>
+      </w:r>
+      <w:r>
+        <w:t xml:space="preserve">la variable </w:t>
+      </w:r>
+      <w:r>
+        <w:rPr>
+          <w:b/>
+          <w:color w:val="0070C0"/>
+        </w:rPr>
+        <w:t>titre</w:t>
+      </w:r>
+      <w:r>
+        <w:t xml:space="preserve">, </w:t>
+      </w:r>
+      <w:r>
+        <w:t xml:space="preserve">dont nous </w:t>
+      </w:r>
+      <w:r>
+        <w:t>extra</w:t>
+      </w:r>
+      <w:r>
+        <w:t>yons</w:t>
+      </w:r>
+      <w:r>
+        <w:t xml:space="preserve"> de</w:t>
+      </w:r>
+      <w:r>
+        <w:t>s</w:t>
+      </w:r>
+      <w:r>
+        <w:t xml:space="preserve"> variables </w:t>
+      </w:r>
+      <w:r>
+        <w:t>avec</w:t>
+      </w:r>
+      <w:r>
+        <w:t xml:space="preserve"> un </w:t>
+      </w:r>
+      <w:proofErr w:type="spellStart"/>
+      <w:r>
+        <w:rPr>
+          <w:color w:val="767171" w:themeColor="background2" w:themeShade="80"/>
+        </w:rPr>
+        <w:t>TfidfVectorizer</w:t>
+      </w:r>
+      <w:proofErr w:type="spellEnd"/>
+      <w:r>
+        <w:t xml:space="preserve">, </w:t>
+      </w:r>
+      <w:r>
+        <w:t xml:space="preserve">et un corpus </w:t>
+      </w:r>
+      <w:r>
+        <w:rPr>
+          <w:i/>
+        </w:rPr>
+        <w:t>train2</w:t>
+      </w:r>
+      <w:r>
+        <w:t xml:space="preserve"> avec</w:t>
+      </w:r>
+      <w:r>
+        <w:t xml:space="preserve"> la variable </w:t>
+      </w:r>
+      <w:r>
+        <w:rPr>
+          <w:b/>
+          <w:color w:val="0070C0"/>
+        </w:rPr>
+        <w:t>titre</w:t>
+      </w:r>
+      <w:r>
+        <w:t xml:space="preserve"> </w:t>
+      </w:r>
+      <w:r>
+        <w:t xml:space="preserve">et les variables non textuelles en plus </w:t>
+      </w:r>
+      <w:r>
+        <w:rPr>
+          <w:b/>
+          <w:color w:val="0070C0"/>
+        </w:rPr>
+        <w:t>nombre d’auteurs</w:t>
+      </w:r>
+      <w:r>
+        <w:t xml:space="preserve">, </w:t>
+      </w:r>
+      <w:r>
+        <w:rPr>
+          <w:b/>
+          <w:color w:val="0070C0"/>
+        </w:rPr>
+        <w:t>année</w:t>
+      </w:r>
+      <w:r>
+        <w:t xml:space="preserve"> et </w:t>
+      </w:r>
+      <w:r>
+        <w:rPr>
+          <w:b/>
+          <w:color w:val="0070C0"/>
+        </w:rPr>
+        <w:t>support</w:t>
+      </w:r>
+      <w:r>
+        <w:t xml:space="preserve"> pour prédire respectivement </w:t>
+      </w:r>
+      <w:r>
+        <w:rPr>
+          <w:i/>
+        </w:rPr>
+        <w:t>test</w:t>
+      </w:r>
+      <w:r>
+        <w:t xml:space="preserve"> et </w:t>
+      </w:r>
+      <w:r>
+        <w:rPr>
+          <w:i/>
+        </w:rPr>
+        <w:t>test2</w:t>
+      </w:r>
+      <w:r>
+        <w:t>.</w:t>
+      </w:r>
+      <w:r>
+        <w:t xml:space="preserve"> </w:t>
+      </w:r>
+      <w:r>
+        <w:t xml:space="preserve">Sur </w:t>
+      </w:r>
+      <w:r>
+        <w:rPr>
+          <w:i/>
+        </w:rPr>
+        <w:t>test</w:t>
+      </w:r>
+      <w:r>
+        <w:rPr>
+          <w:i/>
+        </w:rPr>
+        <w:t xml:space="preserve">, </w:t>
+      </w:r>
+      <w:r>
+        <w:t>l</w:t>
+      </w:r>
+      <w:r>
+        <w:t xml:space="preserve">’arbre </w:t>
+      </w:r>
+      <w:r>
+        <w:t>prédit en 0,</w:t>
+      </w:r>
+      <w:r>
+        <w:t>98</w:t>
+      </w:r>
+      <w:r>
+        <w:t xml:space="preserve"> seconde avec</w:t>
+      </w:r>
+      <w:r>
+        <w:t xml:space="preserve"> une précision de 92 %</w:t>
+      </w:r>
+      <w:r>
+        <w:t xml:space="preserve">. L’arbre comporte </w:t>
+      </w:r>
+      <w:r>
+        <w:t>16</w:t>
+      </w:r>
+      <w:r>
+        <w:t> </w:t>
+      </w:r>
+      <w:r>
+        <w:t>311</w:t>
+      </w:r>
+      <w:r>
+        <w:t xml:space="preserve"> nœuds et à une profondeur de 656.</w:t>
+      </w:r>
+    </w:p>
+    <w:p>
+      <w:bookmarkStart w:id="8" w:name="_GoBack"/>
+      <w:bookmarkEnd w:id="8"/>
     </w:p>
     <w:p>
       <w:pPr>
         <w:ind w:firstLine="708"/>
       </w:pPr>
       <w:r>
-        <w:t>avons essayé d’abord d’appliquer un modèle de notre invention au problème : en g</w:t>
-      </w:r>
-    </w:p>
-    <w:p>
-      <w:pPr>
-        <w:ind w:firstLine="708"/>
-      </w:pPr>
-      <w:r>
-        <w:lastRenderedPageBreak/>
-        <w:t xml:space="preserve">Nous allons construire avec </w:t>
-      </w:r>
-      <w:proofErr w:type="spellStart"/>
-      <w:r>
-        <w:rPr>
-          <w:b/>
-          <w:color w:val="767171" w:themeColor="background2" w:themeShade="80"/>
-        </w:rPr>
-        <w:t>scikit-learn</w:t>
-      </w:r>
-      <w:proofErr w:type="spellEnd"/>
-      <w:r>
-        <w:t xml:space="preserve"> un arbre de décision puis un modèle SVM. Le premier présente l’avantage d’être lisible par l’humain mais il est moins efficace que le second.</w:t>
-      </w:r>
-      <w:r>
-        <w:t xml:space="preserve"> Nous construisons nos données dans un </w:t>
-      </w:r>
-      <w:proofErr w:type="spellStart"/>
-      <w:r>
-        <w:rPr>
-          <w:color w:val="767171" w:themeColor="background2" w:themeShade="80"/>
-        </w:rPr>
-        <w:t>DataFrame</w:t>
-      </w:r>
-      <w:proofErr w:type="spellEnd"/>
-      <w:r>
-        <w:t xml:space="preserve"> de </w:t>
-      </w:r>
-      <w:r>
-        <w:rPr>
-          <w:b/>
-          <w:color w:val="767171" w:themeColor="background2" w:themeShade="80"/>
-        </w:rPr>
-        <w:t>panda</w:t>
-      </w:r>
-      <w:r>
-        <w:t xml:space="preserve"> à partir du corpus train. Nous constituons deux jeux : Nous construisons ensuite </w:t>
-      </w:r>
-    </w:p>
-    <w:p>
-      <w:pPr>
-        <w:ind w:firstLine="708"/>
-      </w:pPr>
-    </w:p>
-    <w:p>
-      <w:pPr>
-        <w:ind w:firstLine="708"/>
-      </w:pPr>
-      <w:r>
-        <w:t xml:space="preserve">Nous cherchons à présent à dégager certains traits textuels de la variable </w:t>
-      </w:r>
-      <w:r>
-        <w:rPr>
-          <w:b/>
-          <w:color w:val="2F5496" w:themeColor="accent1" w:themeShade="BF"/>
-        </w:rPr>
-        <w:t>titre</w:t>
-      </w:r>
-      <w:r>
-        <w:rPr>
-          <w:color w:val="2E74B5" w:themeColor="accent5" w:themeShade="BF"/>
-        </w:rPr>
-        <w:t xml:space="preserve"> </w:t>
-      </w:r>
-      <w:r>
-        <w:rPr>
-          <w:color w:val="auto"/>
-        </w:rPr>
-        <w:t xml:space="preserve">avec pour variable cible le </w:t>
-      </w:r>
-      <w:r>
-        <w:rPr>
-          <w:b/>
-          <w:color w:val="C00000"/>
-        </w:rPr>
-        <w:t>domaine</w:t>
-      </w:r>
-      <w:r>
-        <w:rPr>
-          <w:color w:val="auto"/>
-        </w:rPr>
-        <w:t>.</w:t>
-      </w:r>
-      <w:r>
-        <w:rPr>
-          <w:color w:val="auto"/>
-        </w:rPr>
-        <w:t xml:space="preserve"> </w:t>
-      </w:r>
-      <w:r>
-        <w:t xml:space="preserve">Pour cela, </w:t>
-      </w:r>
-    </w:p>
-    <w:p>
-      <w:pPr>
-        <w:ind w:firstLine="708"/>
-      </w:pPr>
-      <w:r>
-        <w:t xml:space="preserve">Avec la méthode </w:t>
-      </w:r>
-      <w:proofErr w:type="spellStart"/>
-      <w:r>
-        <w:rPr>
-          <w:color w:val="767171" w:themeColor="background2" w:themeShade="80"/>
-        </w:rPr>
-        <w:t>describe</w:t>
-      </w:r>
-      <w:proofErr w:type="spellEnd"/>
-      <w:r>
-        <w:rPr>
-          <w:color w:val="767171" w:themeColor="background2" w:themeShade="80"/>
-        </w:rPr>
-        <w:t>()</w:t>
-      </w:r>
-      <w:r>
-        <w:t xml:space="preserve"> nous obtenons encore moyenne, min, max et les 3 autres quartiles pour l’années et le nombre d’auteurs. La fonction </w:t>
-      </w:r>
-      <w:proofErr w:type="spellStart"/>
-      <w:r>
-        <w:rPr>
-          <w:color w:val="767171" w:themeColor="background2" w:themeShade="80"/>
-        </w:rPr>
-        <w:t>crosstab</w:t>
-      </w:r>
-      <w:proofErr w:type="spellEnd"/>
-      <w:r>
-        <w:rPr>
-          <w:color w:val="767171" w:themeColor="background2" w:themeShade="80"/>
-        </w:rPr>
-        <w:t>()</w:t>
-      </w:r>
-      <w:r>
-        <w:t xml:space="preserve"> nous permet d’avoir, en divisant son résultant par le total, les fréquences des domaines dans les deux sous-ensembles et nous constatons qu’elles sont très proches.</w:t>
-      </w:r>
-      <w:r>
-        <w:t xml:space="preserve"> Value_count</w:t>
-      </w:r>
-      <w:bookmarkStart w:id="8" w:name="_GoBack"/>
-      <w:bookmarkEnd w:id="8"/>
+        <w:t>L’utilisation de la silhouette fait bien apparaître les mots</w:t>
+      </w:r>
     </w:p>
     <w:p>
       <w:pPr>
@@ -9615,7 +10846,7 @@
     <w:lsdException w:name="Table Web 2" w:semiHidden="1" w:unhideWhenUsed="1"/>
     <w:lsdException w:name="Table Web 3" w:semiHidden="1" w:unhideWhenUsed="1"/>
     <w:lsdException w:name="Balloon Text" w:semiHidden="1" w:unhideWhenUsed="1"/>
-    <w:lsdException w:name="Table Grid" w:semiHidden="1" w:uiPriority="39" w:unhideWhenUsed="1"/>
+    <w:lsdException w:name="Table Grid" w:uiPriority="39"/>
     <w:lsdException w:name="Table Theme" w:semiHidden="1" w:unhideWhenUsed="1"/>
     <w:lsdException w:name="Placeholder Text" w:semiHidden="1"/>
     <w:lsdException w:name="No Spacing" w:uiPriority="1" w:qFormat="1"/>
@@ -11130,7 +12361,7 @@
 </file>
 
 <file path=customXml/itemProps1.xml><?xml version="1.0" encoding="utf-8"?>
-<ds:datastoreItem xmlns:ds="http://schemas.openxmlformats.org/officeDocument/2006/customXml" ds:itemID="{72D30611-BAE3-4AF8-9F18-6F6FF6C7D8C7}">
+<ds:datastoreItem xmlns:ds="http://schemas.openxmlformats.org/officeDocument/2006/customXml" ds:itemID="{94522888-8C2A-4A67-8502-A6382719EBD7}">
   <ds:schemaRefs>
     <ds:schemaRef ds:uri="http://schemas.openxmlformats.org/officeDocument/2006/bibliography"/>
   </ds:schemaRefs>

</xml_diff>

<commit_message>
Fouilles : derniers calculs OK
</commit_message>
<xml_diff>
--- a/master2/exodata/GOUTEUX_dossier_fouille.docx
+++ b/master2/exodata/GOUTEUX_dossier_fouille.docx
@@ -77,7 +77,7 @@
           </mc:Choice>
           <mc:Fallback>
             <w:pict>
-              <v:rect w14:anchorId="7D49EE8D" id="Rectangle 2" o:spid="_x0000_s1026" style="position:absolute;margin-left:-69.65pt;margin-top:-61.15pt;width:37.5pt;height:849.25pt;z-index:251656192;visibility:visible;mso-wrap-style:square;mso-wrap-distance-left:9pt;mso-wrap-distance-top:0;mso-wrap-distance-right:9pt;mso-wrap-distance-bottom:0;mso-position-horizontal:absolute;mso-position-horizontal-relative:text;mso-position-vertical:absolute;mso-position-vertical-relative:text;v-text-anchor:top" o:gfxdata="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" fillcolor="#fab400" stroked="f" strokeweight="1pt">
+              <v:rect w14:anchorId="593D48E2" id="Rectangle 2" o:spid="_x0000_s1026" style="position:absolute;margin-left:-69.65pt;margin-top:-61.15pt;width:37.5pt;height:849.25pt;z-index:251656192;visibility:visible;mso-wrap-style:square;mso-wrap-distance-left:9pt;mso-wrap-distance-top:0;mso-wrap-distance-right:9pt;mso-wrap-distance-bottom:0;mso-position-horizontal:absolute;mso-position-horizontal-relative:text;mso-position-vertical:absolute;mso-position-vertical-relative:text;v-text-anchor:top" o:gfxdata="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" fillcolor="#fab400" stroked="f" strokeweight="1pt">
                 <v:fill color2="#d63d4e" focus="100%" type="gradient">
                   <o:fill v:ext="view" type="gradientUnscaled"/>
                 </v:fill>
@@ -6300,13 +6300,7 @@
               <w:jc w:val="right"/>
             </w:pPr>
             <w:r>
-              <w:t>10</w:t>
-            </w:r>
-            <w:r>
-              <w:t> </w:t>
-            </w:r>
-            <w:r>
-              <w:t>564</w:t>
+              <w:t>10 564</w:t>
             </w:r>
           </w:p>
         </w:tc>
@@ -6336,13 +6330,7 @@
               <w:jc w:val="right"/>
             </w:pPr>
             <w:r>
-              <w:t>26</w:t>
-            </w:r>
-            <w:r>
-              <w:t> </w:t>
-            </w:r>
-            <w:r>
-              <w:t>234</w:t>
+              <w:t>26 234</w:t>
             </w:r>
           </w:p>
         </w:tc>
@@ -6427,13 +6415,7 @@
               <w:jc w:val="right"/>
             </w:pPr>
             <w:r>
-              <w:t>9</w:t>
-            </w:r>
-            <w:r>
-              <w:t> </w:t>
-            </w:r>
-            <w:r>
-              <w:t>141</w:t>
+              <w:t>9 141</w:t>
             </w:r>
           </w:p>
         </w:tc>
@@ -6463,13 +6445,7 @@
               <w:jc w:val="right"/>
             </w:pPr>
             <w:r>
-              <w:t>24</w:t>
-            </w:r>
-            <w:r>
-              <w:t> </w:t>
-            </w:r>
-            <w:r>
-              <w:t>333</w:t>
+              <w:t>24 333</w:t>
             </w:r>
           </w:p>
         </w:tc>
@@ -6554,13 +6530,7 @@
               <w:jc w:val="right"/>
             </w:pPr>
             <w:r>
-              <w:t>31</w:t>
-            </w:r>
-            <w:r>
-              <w:t> </w:t>
-            </w:r>
-            <w:r>
-              <w:t>080</w:t>
+              <w:t>31 080</w:t>
             </w:r>
           </w:p>
         </w:tc>
@@ -6599,13 +6569,7 @@
               <w:jc w:val="right"/>
             </w:pPr>
             <w:r>
-              <w:t>21</w:t>
-            </w:r>
-            <w:r>
-              <w:t> </w:t>
-            </w:r>
-            <w:r>
-              <w:t>320</w:t>
+              <w:t>21 320</w:t>
             </w:r>
           </w:p>
         </w:tc>
@@ -6681,13 +6645,7 @@
               <w:jc w:val="right"/>
             </w:pPr>
             <w:r>
-              <w:t>56</w:t>
-            </w:r>
-            <w:r>
-              <w:t> </w:t>
-            </w:r>
-            <w:r>
-              <w:t>697</w:t>
+              <w:t>56 697</w:t>
             </w:r>
           </w:p>
         </w:tc>
@@ -6726,13 +6684,7 @@
               <w:jc w:val="right"/>
             </w:pPr>
             <w:r>
-              <w:t>42</w:t>
-            </w:r>
-            <w:r>
-              <w:t> </w:t>
-            </w:r>
-            <w:r>
-              <w:t>156</w:t>
+              <w:t>42 156</w:t>
             </w:r>
           </w:p>
         </w:tc>
@@ -6809,13 +6761,7 @@
               <w:jc w:val="right"/>
             </w:pPr>
             <w:r>
-              <w:t>13</w:t>
-            </w:r>
-            <w:r>
-              <w:t> </w:t>
-            </w:r>
-            <w:r>
-              <w:t>790</w:t>
+              <w:t>13 790</w:t>
             </w:r>
           </w:p>
         </w:tc>
@@ -6845,13 +6791,7 @@
               <w:jc w:val="right"/>
             </w:pPr>
             <w:r>
-              <w:t>11</w:t>
-            </w:r>
-            <w:r>
-              <w:t> </w:t>
-            </w:r>
-            <w:r>
-              <w:t>706</w:t>
+              <w:t>11 706</w:t>
             </w:r>
           </w:p>
         </w:tc>
@@ -9807,7 +9747,10 @@
         <w:t xml:space="preserve">de base </w:t>
       </w:r>
       <w:r>
-        <w:t>une très mauvaise précision (</w:t>
+        <w:t xml:space="preserve">une mauvaise </w:t>
+      </w:r>
+      <w:r>
+        <w:t xml:space="preserve">exactitude, </w:t>
       </w:r>
       <w:r>
         <w:t>22</w:t>
@@ -9819,10 +9762,22 @@
         <w:t>%</w:t>
       </w:r>
       <w:r>
-        <w:t xml:space="preserve"> en se basant sur NPP et 24 % sur PONCT)</w:t>
-      </w:r>
-      <w:r>
-        <w:t xml:space="preserve"> et la combinaison aussi.</w:t>
+        <w:t xml:space="preserve"> en se basant sur NPP</w:t>
+      </w:r>
+      <w:r>
+        <w:t>,</w:t>
+      </w:r>
+      <w:r>
+        <w:t xml:space="preserve"> 24 % sur PONCT</w:t>
+      </w:r>
+      <w:r>
+        <w:t xml:space="preserve"> et la combinaison aussi</w:t>
+      </w:r>
+      <w:r>
+        <w:t> : 57 %</w:t>
+      </w:r>
+      <w:r>
+        <w:t>.</w:t>
       </w:r>
     </w:p>
     <w:p>
@@ -9847,8 +9802,62 @@
       <w:r>
         <w:t xml:space="preserve"> </w:t>
       </w:r>
-      <w:r>
-        <w:t xml:space="preserve">qui prend tous les mots du titre et pas seulement ceux de nos silhouettes. Le troisième classificateur est un modèle SVM de </w:t>
+      <w:proofErr w:type="spellStart"/>
+      <w:r>
+        <w:rPr>
+          <w:color w:val="767171" w:themeColor="background2" w:themeShade="80"/>
+        </w:rPr>
+        <w:t>DecisionTreeClassifier</w:t>
+      </w:r>
+      <w:proofErr w:type="spellEnd"/>
+      <w:r>
+        <w:t xml:space="preserve"> </w:t>
+      </w:r>
+      <w:r>
+        <w:t>qui prend tous les mots du titre et pas seulement ceux de nos silhouettes.</w:t>
+      </w:r>
+      <w:r>
+        <w:t xml:space="preserve"> Nous utilisons les hyperparamètres </w:t>
+      </w:r>
+      <w:proofErr w:type="spellStart"/>
+      <w:r>
+        <w:rPr>
+          <w:color w:val="767171" w:themeColor="background2" w:themeShade="80"/>
+        </w:rPr>
+        <w:t>min_samples_split</w:t>
+      </w:r>
+      <w:proofErr w:type="spellEnd"/>
+      <w:r>
+        <w:t xml:space="preserve"> à </w:t>
+      </w:r>
+      <w:r>
+        <w:t>20</w:t>
+      </w:r>
+      <w:r>
+        <w:t xml:space="preserve"> et</w:t>
+      </w:r>
+      <w:r>
+        <w:t xml:space="preserve"> </w:t>
+      </w:r>
+      <w:proofErr w:type="spellStart"/>
+      <w:r>
+        <w:rPr>
+          <w:color w:val="767171" w:themeColor="background2" w:themeShade="80"/>
+        </w:rPr>
+        <w:t>random_state</w:t>
+      </w:r>
+      <w:proofErr w:type="spellEnd"/>
+      <w:r>
+        <w:t xml:space="preserve"> à </w:t>
+      </w:r>
+      <w:r>
+        <w:t>99</w:t>
+      </w:r>
+      <w:r>
+        <w:t>.</w:t>
+      </w:r>
+      <w:r>
+        <w:t xml:space="preserve"> Le troisième classificateur est un modèle SVM de </w:t>
       </w:r>
       <w:proofErr w:type="spellStart"/>
       <w:r>
@@ -10044,13 +10053,25 @@
         <w:t>prédit en 0,</w:t>
       </w:r>
       <w:r>
-        <w:t>98</w:t>
-      </w:r>
-      <w:r>
-        <w:t xml:space="preserve"> seconde avec</w:t>
-      </w:r>
-      <w:r>
-        <w:t xml:space="preserve"> une précision de 92 %</w:t>
+        <w:t>79</w:t>
+      </w:r>
+      <w:r>
+        <w:t xml:space="preserve"> seconde </w:t>
+      </w:r>
+      <w:r>
+        <w:t xml:space="preserve">en moyenne </w:t>
+      </w:r>
+      <w:r>
+        <w:t>avec</w:t>
+      </w:r>
+      <w:r>
+        <w:t xml:space="preserve"> une </w:t>
+      </w:r>
+      <w:r>
+        <w:t xml:space="preserve">exactitude </w:t>
+      </w:r>
+      <w:r>
+        <w:t>de 92 %</w:t>
       </w:r>
       <w:r>
         <w:t xml:space="preserve">. L’arbre comporte </w:t>
@@ -10066,11 +10087,165 @@
       </w:r>
       <w:r>
         <w:t xml:space="preserve"> nœuds et à une profondeur de 656.</w:t>
+      </w:r>
+      <w:r>
+        <w:t xml:space="preserve"> Nous remplaçons alors la variable </w:t>
+      </w:r>
+      <w:r>
+        <w:rPr>
+          <w:b/>
+          <w:color w:val="0070C0"/>
+        </w:rPr>
+        <w:t>titre</w:t>
+      </w:r>
+      <w:r>
+        <w:t xml:space="preserve"> par notre </w:t>
+      </w:r>
+      <w:r>
+        <w:rPr>
+          <w:b/>
+          <w:color w:val="0070C0"/>
+        </w:rPr>
+        <w:t>silhouette</w:t>
+      </w:r>
+      <w:r>
+        <w:t>, en concaténant les mots qui la compose</w:t>
+      </w:r>
+      <w:r>
+        <w:t>nt et la soumettant à la même vectorisation.</w:t>
+      </w:r>
+      <w:r>
+        <w:t xml:space="preserve"> Nous obtenons à alors en </w:t>
+      </w:r>
+      <w:r>
+        <w:t xml:space="preserve">2 secondes en moyenne une prédication avec une </w:t>
+      </w:r>
+      <w:r>
+        <w:t>exactitude</w:t>
+      </w:r>
+      <w:r>
+        <w:t xml:space="preserve"> de 95 %, pour un arbre de </w:t>
+      </w:r>
+      <w:r>
+        <w:t>13</w:t>
+      </w:r>
+      <w:r>
+        <w:t> </w:t>
+      </w:r>
+      <w:r>
+        <w:t>235</w:t>
+      </w:r>
+      <w:r>
+        <w:t xml:space="preserve"> et presque trois fois plus profond avec une profondeur de </w:t>
+      </w:r>
+      <w:r>
+        <w:t>1</w:t>
+      </w:r>
+      <w:r>
+        <w:t> </w:t>
+      </w:r>
+      <w:r>
+        <w:t>906</w:t>
+      </w:r>
+      <w:r>
+        <w:t xml:space="preserve">. </w:t>
+      </w:r>
+      <w:r>
+        <w:t xml:space="preserve">Rajouter les autres </w:t>
+      </w:r>
+      <w:r>
+        <w:t xml:space="preserve">variables, en utilisant </w:t>
+      </w:r>
+      <w:r>
+        <w:rPr>
+          <w:i/>
+        </w:rPr>
+        <w:t>train2</w:t>
+      </w:r>
+      <w:r>
+        <w:t xml:space="preserve"> et en essayant de prédire </w:t>
+      </w:r>
+      <w:r>
+        <w:rPr>
+          <w:i/>
+        </w:rPr>
+        <w:t>test2</w:t>
+      </w:r>
+      <w:r>
+        <w:t>,</w:t>
+      </w:r>
+      <w:r>
+        <w:t xml:space="preserve"> fait baisser l’exactitude à 75 %.</w:t>
+      </w:r>
+      <w:r>
+        <w:t xml:space="preserve"> Il semble qu’en rajoutant </w:t>
+      </w:r>
+      <w:r>
+        <w:t xml:space="preserve">les </w:t>
+      </w:r>
+      <w:r>
+        <w:t>information</w:t>
+      </w:r>
+      <w:r>
+        <w:t>s contenues dans les autres variables</w:t>
+      </w:r>
+      <w:r>
+        <w:t xml:space="preserve">, le modèle </w:t>
+      </w:r>
+      <w:r>
+        <w:t>soit</w:t>
+      </w:r>
+      <w:r>
+        <w:t xml:space="preserve"> moins exact.</w:t>
+      </w:r>
+      <w:r>
+        <w:t xml:space="preserve"> Notons que le </w:t>
+      </w:r>
+      <w:proofErr w:type="spellStart"/>
+      <w:r>
+        <w:rPr>
+          <w:color w:val="767171" w:themeColor="background2" w:themeShade="80"/>
+        </w:rPr>
+        <w:t>DecisionTreeClassifier</w:t>
+      </w:r>
+      <w:proofErr w:type="spellEnd"/>
+      <w:r>
+        <w:t xml:space="preserve"> </w:t>
+      </w:r>
+      <w:r>
+        <w:t xml:space="preserve">est capable de fournir un arbre au format </w:t>
+      </w:r>
+      <w:proofErr w:type="spellStart"/>
+      <w:r>
+        <w:t>graphviz</w:t>
+      </w:r>
+      <w:proofErr w:type="spellEnd"/>
+      <w:r>
+        <w:t>/dot pour visualiser ses nœuds. Malheureusement, avec autant d’échantillon</w:t>
+      </w:r>
+      <w:r>
+        <w:t>s</w:t>
+      </w:r>
+      <w:r>
+        <w:t xml:space="preserve"> et de variables, nous n’avons pas réussi à le produire.</w:t>
+      </w:r>
+    </w:p>
+    <w:p>
+      <w:r>
+        <w:t xml:space="preserve">À faire : </w:t>
       </w:r>
     </w:p>
     <w:p>
       <w:bookmarkStart w:id="8" w:name="_GoBack"/>
       <w:bookmarkEnd w:id="8"/>
+      <w:r>
+        <w:t>-- Id deux erreurs de classification et commentez</w:t>
+      </w:r>
+    </w:p>
+    <w:p>
+      <w:r>
+        <w:t>-- Dire mon trait est la silhouette qui se substitue ou POS ?</w:t>
+      </w:r>
     </w:p>
     <w:p>
       <w:pPr>
@@ -10078,6 +10253,30 @@
       </w:pPr>
       <w:r>
         <w:t>L’utilisation de la silhouette fait bien apparaître les mots</w:t>
+      </w:r>
+    </w:p>
+    <w:p>
+      <w:pPr>
+        <w:ind w:firstLine="708"/>
+      </w:pPr>
+      <w:r>
+        <w:t xml:space="preserve">Préparer le texte (lemmatisation + stop </w:t>
+      </w:r>
+      <w:proofErr w:type="spellStart"/>
+      <w:r>
+        <w:t>words</w:t>
+      </w:r>
+      <w:proofErr w:type="spellEnd"/>
+      <w:r>
+        <w:t xml:space="preserve"> </w:t>
+      </w:r>
+      <w:proofErr w:type="spellStart"/>
+      <w:r>
+        <w:t>removed</w:t>
+      </w:r>
+      <w:proofErr w:type="spellEnd"/>
+      <w:r>
+        <w:t>)</w:t>
       </w:r>
     </w:p>
     <w:p>
@@ -10088,6 +10287,7 @@
       <w:bookmarkStart w:id="10" w:name="_Toc536393182"/>
       <w:bookmarkEnd w:id="9"/>
       <w:r>
+        <w:lastRenderedPageBreak/>
         <w:t>Conclusion</w:t>
       </w:r>
       <w:bookmarkEnd w:id="10"/>
@@ -12361,7 +12561,7 @@
 </file>
 
 <file path=customXml/itemProps1.xml><?xml version="1.0" encoding="utf-8"?>
-<ds:datastoreItem xmlns:ds="http://schemas.openxmlformats.org/officeDocument/2006/customXml" ds:itemID="{94522888-8C2A-4A67-8502-A6382719EBD7}">
+<ds:datastoreItem xmlns:ds="http://schemas.openxmlformats.org/officeDocument/2006/customXml" ds:itemID="{B8A8B329-F046-4070-BBC7-0596C9BE5261}">
   <ds:schemaRefs>
     <ds:schemaRef ds:uri="http://schemas.openxmlformats.org/officeDocument/2006/bibliography"/>
   </ds:schemaRefs>

</xml_diff>